<commit_message>
Completed the search() method
</commit_message>
<xml_diff>
--- a/a2_Q7.docx
+++ b/a2_Q7.docx
@@ -1,21 +1,375 @@
 
 <file path=word/document.xml><?xml version="1.0" encoding="utf-8"?>
-<w:document xmlns:wpc="http://schemas.microsoft.com/office/word/2010/wordprocessingCanvas" xmlns:cx="http://schemas.microsoft.com/office/drawing/2014/chartex" xmlns:mc="http://schemas.openxmlformats.org/markup-compatibility/2006" xmlns:o="urn:schemas-microsoft-com:office:office" xmlns:r="http://schemas.openxmlformats.org/officeDocument/2006/relationships" xmlns:m="http://schemas.openxmlformats.org/officeDocument/2006/math" xmlns:v="urn:schemas-microsoft-com:vml" xmlns:wp14="http://schemas.microsoft.com/office/word/2010/wordprocessingDrawing" xmlns:wp="http://schemas.openxmlformats.org/drawingml/2006/wordprocessingDrawing" xmlns:w10="urn:schemas-microsoft-com:office:word" xmlns:w="http://schemas.openxmlformats.org/wordprocessingml/2006/main" xmlns:w14="http://schemas.microsoft.com/office/word/2010/wordml" xmlns:w15="http://schemas.microsoft.com/office/word/2012/wordml" xmlns:w16se="http://schemas.microsoft.com/office/word/2015/wordml/symex" xmlns:wpg="http://schemas.microsoft.com/office/word/2010/wordprocessingGroup" xmlns:wpi="http://schemas.microsoft.com/office/word/2010/wordprocessingInk" xmlns:wne="http://schemas.microsoft.com/office/word/2006/wordml" xmlns:wps="http://schemas.microsoft.com/office/word/2010/wordprocessingShape" mc:Ignorable="w14 w15 w16se wp14">
+<w:document xmlns:wpc="http://schemas.microsoft.com/office/word/2010/wordprocessingCanvas" xmlns:cx="http://schemas.microsoft.com/office/drawing/2014/chartex" xmlns:cx1="http://schemas.microsoft.com/office/drawing/2015/9/8/chartex" xmlns:mc="http://schemas.openxmlformats.org/markup-compatibility/2006" xmlns:o="urn:schemas-microsoft-com:office:office" xmlns:r="http://schemas.openxmlformats.org/officeDocument/2006/relationships" xmlns:m="http://schemas.openxmlformats.org/officeDocument/2006/math" xmlns:v="urn:schemas-microsoft-com:vml" xmlns:wp14="http://schemas.microsoft.com/office/word/2010/wordprocessingDrawing" xmlns:wp="http://schemas.openxmlformats.org/drawingml/2006/wordprocessingDrawing" xmlns:w10="urn:schemas-microsoft-com:office:word" xmlns:w="http://schemas.openxmlformats.org/wordprocessingml/2006/main" xmlns:w14="http://schemas.microsoft.com/office/word/2010/wordml" xmlns:w15="http://schemas.microsoft.com/office/word/2012/wordml" xmlns:w16se="http://schemas.microsoft.com/office/word/2015/wordml/symex" xmlns:wpg="http://schemas.microsoft.com/office/word/2010/wordprocessingGroup" xmlns:wpi="http://schemas.microsoft.com/office/word/2010/wordprocessingInk" xmlns:wne="http://schemas.microsoft.com/office/word/2006/wordml" xmlns:wps="http://schemas.microsoft.com/office/word/2010/wordprocessingShape" mc:Ignorable="w14 w15 w16se wp14">
   <w:body>
     <w:p>
       <w:pPr>
-        <w:rPr>
-          <w:rFonts w:ascii="Times New Roman" w:hAnsi="Times New Roman" w:cs="Times New Roman"/>
-          <w:sz w:val="28"/>
-          <w:szCs w:val="28"/>
-        </w:rPr>
-      </w:pPr>
-      <w:r>
-        <w:rPr>
-          <w:rFonts w:ascii="Times New Roman" w:hAnsi="Times New Roman" w:cs="Times New Roman"/>
-          <w:sz w:val="28"/>
-          <w:szCs w:val="28"/>
-        </w:rPr>
+        <w:spacing w:line="276" w:lineRule="auto"/>
+        <w:jc w:val="center"/>
+        <w:rPr>
+          <w:rFonts w:ascii="Times New Roman" w:hAnsi="Times New Roman" w:cs="Times New Roman"/>
+        </w:rPr>
+      </w:pPr>
+    </w:p>
+    <w:p>
+      <w:pPr>
+        <w:spacing w:line="276" w:lineRule="auto"/>
+        <w:jc w:val="center"/>
+        <w:rPr>
+          <w:rFonts w:ascii="Times New Roman" w:hAnsi="Times New Roman" w:cs="Times New Roman"/>
+        </w:rPr>
+      </w:pPr>
+    </w:p>
+    <w:p>
+      <w:pPr>
+        <w:spacing w:line="276" w:lineRule="auto"/>
+        <w:jc w:val="center"/>
+        <w:rPr>
+          <w:rFonts w:ascii="Times New Roman" w:hAnsi="Times New Roman" w:cs="Times New Roman"/>
+        </w:rPr>
+      </w:pPr>
+    </w:p>
+    <w:p>
+      <w:pPr>
+        <w:spacing w:line="276" w:lineRule="auto"/>
+        <w:jc w:val="center"/>
+        <w:rPr>
+          <w:rFonts w:ascii="Times New Roman" w:hAnsi="Times New Roman" w:cs="Times New Roman"/>
+        </w:rPr>
+      </w:pPr>
+    </w:p>
+    <w:p>
+      <w:pPr>
+        <w:spacing w:line="276" w:lineRule="auto"/>
+        <w:jc w:val="center"/>
+        <w:rPr>
+          <w:rFonts w:ascii="Times New Roman" w:hAnsi="Times New Roman" w:cs="Times New Roman"/>
+          <w:sz w:val="28"/>
+          <w:szCs w:val="48"/>
+        </w:rPr>
+      </w:pPr>
+      <w:r>
+        <w:rPr>
+          <w:rFonts w:ascii="Times New Roman" w:hAnsi="Times New Roman" w:cs="Times New Roman"/>
+          <w:sz w:val="28"/>
+          <w:szCs w:val="48"/>
+        </w:rPr>
+        <w:t>Software Engineering</w:t>
+      </w:r>
+      <w:bookmarkStart w:id="0" w:name="_GoBack"/>
+      <w:bookmarkEnd w:id="0"/>
+    </w:p>
+    <w:p>
+      <w:pPr>
+        <w:spacing w:line="276" w:lineRule="auto"/>
+        <w:jc w:val="center"/>
+        <w:rPr>
+          <w:rFonts w:ascii="Times New Roman" w:hAnsi="Times New Roman" w:cs="Times New Roman"/>
+          <w:b/>
+          <w:sz w:val="48"/>
+          <w:szCs w:val="48"/>
+        </w:rPr>
+      </w:pPr>
+      <w:r>
+        <w:rPr>
+          <w:rFonts w:ascii="Times New Roman" w:hAnsi="Times New Roman" w:cs="Times New Roman"/>
+          <w:b/>
+          <w:sz w:val="48"/>
+          <w:szCs w:val="48"/>
+        </w:rPr>
+        <w:t>Assignment 2 - Report</w:t>
+      </w:r>
+    </w:p>
+    <w:p>
+      <w:pPr>
+        <w:spacing w:line="276" w:lineRule="auto"/>
+        <w:jc w:val="center"/>
+        <w:rPr>
+          <w:rFonts w:ascii="Times New Roman" w:hAnsi="Times New Roman" w:cs="Times New Roman"/>
+          <w:sz w:val="28"/>
+          <w:szCs w:val="48"/>
+        </w:rPr>
+      </w:pPr>
+      <w:r>
+        <w:rPr>
+          <w:noProof/>
+        </w:rPr>
+        <w:drawing>
+          <wp:inline distT="0" distB="0" distL="0" distR="0" wp14:anchorId="333B8755" wp14:editId="0DC399C7">
+            <wp:extent cx="3152775" cy="1773436"/>
+            <wp:effectExtent l="0" t="0" r="0" b="0"/>
+            <wp:docPr id="121" name="Picture 121" descr="Bình chọn logo mới của USTH"/>
+            <wp:cNvGraphicFramePr>
+              <a:graphicFrameLocks xmlns:a="http://schemas.openxmlformats.org/drawingml/2006/main" noChangeAspect="1"/>
+            </wp:cNvGraphicFramePr>
+            <a:graphic xmlns:a="http://schemas.openxmlformats.org/drawingml/2006/main">
+              <a:graphicData uri="http://schemas.openxmlformats.org/drawingml/2006/picture">
+                <pic:pic xmlns:pic="http://schemas.openxmlformats.org/drawingml/2006/picture">
+                  <pic:nvPicPr>
+                    <pic:cNvPr id="0" name="Picture 1" descr="Bình chọn logo mới của USTH"/>
+                    <pic:cNvPicPr>
+                      <a:picLocks noChangeAspect="1" noChangeArrowheads="1"/>
+                    </pic:cNvPicPr>
+                  </pic:nvPicPr>
+                  <pic:blipFill>
+                    <a:blip r:embed="rId4" cstate="print">
+                      <a:extLst>
+                        <a:ext uri="{28A0092B-C50C-407E-A947-70E740481C1C}">
+                          <a14:useLocalDpi xmlns:a14="http://schemas.microsoft.com/office/drawing/2010/main" val="0"/>
+                        </a:ext>
+                      </a:extLst>
+                    </a:blip>
+                    <a:srcRect/>
+                    <a:stretch>
+                      <a:fillRect/>
+                    </a:stretch>
+                  </pic:blipFill>
+                  <pic:spPr bwMode="auto">
+                    <a:xfrm>
+                      <a:off x="0" y="0"/>
+                      <a:ext cx="3173794" cy="1785259"/>
+                    </a:xfrm>
+                    <a:prstGeom prst="rect">
+                      <a:avLst/>
+                    </a:prstGeom>
+                    <a:noFill/>
+                    <a:ln>
+                      <a:noFill/>
+                    </a:ln>
+                  </pic:spPr>
+                </pic:pic>
+              </a:graphicData>
+            </a:graphic>
+          </wp:inline>
+        </w:drawing>
+      </w:r>
+    </w:p>
+    <w:p>
+      <w:pPr>
+        <w:spacing w:line="276" w:lineRule="auto"/>
+        <w:jc w:val="center"/>
+        <w:rPr>
+          <w:rFonts w:ascii="Times New Roman" w:hAnsi="Times New Roman" w:cs="Times New Roman"/>
+          <w:sz w:val="28"/>
+          <w:szCs w:val="48"/>
+        </w:rPr>
+      </w:pPr>
+      <w:proofErr w:type="spellStart"/>
+      <w:r>
+        <w:rPr>
+          <w:rFonts w:ascii="Times New Roman" w:hAnsi="Times New Roman" w:cs="Times New Roman"/>
+          <w:sz w:val="28"/>
+          <w:szCs w:val="48"/>
+        </w:rPr>
+        <w:t>Dương</w:t>
+      </w:r>
+      <w:proofErr w:type="spellEnd"/>
+      <w:r>
+        <w:rPr>
+          <w:rFonts w:ascii="Times New Roman" w:hAnsi="Times New Roman" w:cs="Times New Roman"/>
+          <w:sz w:val="28"/>
+          <w:szCs w:val="48"/>
+        </w:rPr>
+        <w:t xml:space="preserve"> </w:t>
+      </w:r>
+      <w:proofErr w:type="spellStart"/>
+      <w:r>
+        <w:rPr>
+          <w:rFonts w:ascii="Times New Roman" w:hAnsi="Times New Roman" w:cs="Times New Roman"/>
+          <w:sz w:val="28"/>
+          <w:szCs w:val="48"/>
+        </w:rPr>
+        <w:t>Đăng</w:t>
+      </w:r>
+      <w:proofErr w:type="spellEnd"/>
+      <w:r>
+        <w:rPr>
+          <w:rFonts w:ascii="Times New Roman" w:hAnsi="Times New Roman" w:cs="Times New Roman"/>
+          <w:sz w:val="28"/>
+          <w:szCs w:val="48"/>
+        </w:rPr>
+        <w:t xml:space="preserve"> </w:t>
+      </w:r>
+      <w:proofErr w:type="spellStart"/>
+      <w:r>
+        <w:rPr>
+          <w:rFonts w:ascii="Times New Roman" w:hAnsi="Times New Roman" w:cs="Times New Roman"/>
+          <w:sz w:val="28"/>
+          <w:szCs w:val="48"/>
+        </w:rPr>
+        <w:t>Hưng</w:t>
+      </w:r>
+      <w:proofErr w:type="spellEnd"/>
+      <w:r>
+        <w:rPr>
+          <w:rFonts w:ascii="Times New Roman" w:hAnsi="Times New Roman" w:cs="Times New Roman"/>
+          <w:sz w:val="28"/>
+          <w:szCs w:val="48"/>
+        </w:rPr>
+        <w:t xml:space="preserve"> – BI10-073</w:t>
+      </w:r>
+    </w:p>
+    <w:p>
+      <w:pPr>
+        <w:spacing w:line="276" w:lineRule="auto"/>
+        <w:jc w:val="center"/>
+        <w:rPr>
+          <w:rFonts w:ascii="Times New Roman" w:hAnsi="Times New Roman" w:cs="Times New Roman"/>
+          <w:sz w:val="28"/>
+          <w:szCs w:val="48"/>
+        </w:rPr>
+      </w:pPr>
+      <w:r>
+        <w:rPr>
+          <w:rFonts w:ascii="Times New Roman" w:hAnsi="Times New Roman" w:cs="Times New Roman"/>
+          <w:sz w:val="28"/>
+          <w:szCs w:val="48"/>
+        </w:rPr>
+        <w:t>University of Science and Technology of Hanoi</w:t>
+      </w:r>
+    </w:p>
+    <w:p>
+      <w:pPr>
+        <w:spacing w:line="276" w:lineRule="auto"/>
+        <w:jc w:val="center"/>
+        <w:rPr>
+          <w:rFonts w:ascii="Times New Roman" w:hAnsi="Times New Roman" w:cs="Times New Roman"/>
+          <w:sz w:val="28"/>
+          <w:szCs w:val="48"/>
+        </w:rPr>
+      </w:pPr>
+    </w:p>
+    <w:p>
+      <w:pPr>
+        <w:spacing w:line="276" w:lineRule="auto"/>
+        <w:jc w:val="center"/>
+        <w:rPr>
+          <w:rFonts w:ascii="Times New Roman" w:hAnsi="Times New Roman" w:cs="Times New Roman"/>
+          <w:sz w:val="28"/>
+          <w:szCs w:val="48"/>
+        </w:rPr>
+      </w:pPr>
+      <w:r>
+        <w:rPr>
+          <w:rFonts w:ascii="Times New Roman" w:hAnsi="Times New Roman" w:cs="Times New Roman"/>
+          <w:sz w:val="28"/>
+          <w:szCs w:val="48"/>
+        </w:rPr>
+        <w:t>November 2020</w:t>
+      </w:r>
+    </w:p>
+    <w:p>
+      <w:pPr>
+        <w:spacing w:line="276" w:lineRule="auto"/>
+        <w:jc w:val="center"/>
+        <w:rPr>
+          <w:rFonts w:ascii="Times New Roman" w:hAnsi="Times New Roman" w:cs="Times New Roman"/>
+          <w:sz w:val="28"/>
+          <w:szCs w:val="48"/>
+        </w:rPr>
+      </w:pPr>
+    </w:p>
+    <w:p>
+      <w:pPr>
+        <w:spacing w:line="276" w:lineRule="auto"/>
+        <w:jc w:val="center"/>
+        <w:rPr>
+          <w:rFonts w:ascii="Times New Roman" w:hAnsi="Times New Roman" w:cs="Times New Roman"/>
+          <w:sz w:val="28"/>
+          <w:szCs w:val="48"/>
+        </w:rPr>
+      </w:pPr>
+    </w:p>
+    <w:p>
+      <w:pPr>
+        <w:spacing w:line="276" w:lineRule="auto"/>
+        <w:jc w:val="center"/>
+        <w:rPr>
+          <w:rFonts w:ascii="Times New Roman" w:hAnsi="Times New Roman" w:cs="Times New Roman"/>
+          <w:sz w:val="28"/>
+          <w:szCs w:val="48"/>
+        </w:rPr>
+      </w:pPr>
+    </w:p>
+    <w:p>
+      <w:pPr>
+        <w:spacing w:line="276" w:lineRule="auto"/>
+        <w:jc w:val="center"/>
+        <w:rPr>
+          <w:rFonts w:ascii="Times New Roman" w:hAnsi="Times New Roman" w:cs="Times New Roman"/>
+          <w:sz w:val="28"/>
+          <w:szCs w:val="48"/>
+        </w:rPr>
+      </w:pPr>
+    </w:p>
+    <w:p>
+      <w:pPr>
+        <w:spacing w:line="276" w:lineRule="auto"/>
+        <w:jc w:val="center"/>
+        <w:rPr>
+          <w:rFonts w:ascii="Times New Roman" w:hAnsi="Times New Roman" w:cs="Times New Roman"/>
+          <w:sz w:val="28"/>
+          <w:szCs w:val="48"/>
+        </w:rPr>
+      </w:pPr>
+    </w:p>
+    <w:p>
+      <w:pPr>
+        <w:spacing w:line="276" w:lineRule="auto"/>
+        <w:jc w:val="center"/>
+        <w:rPr>
+          <w:rFonts w:ascii="Times New Roman" w:hAnsi="Times New Roman" w:cs="Times New Roman"/>
+          <w:sz w:val="28"/>
+          <w:szCs w:val="48"/>
+        </w:rPr>
+      </w:pPr>
+    </w:p>
+    <w:p>
+      <w:pPr>
+        <w:spacing w:line="276" w:lineRule="auto"/>
+        <w:jc w:val="center"/>
+        <w:rPr>
+          <w:rFonts w:ascii="Times New Roman" w:hAnsi="Times New Roman" w:cs="Times New Roman"/>
+          <w:sz w:val="28"/>
+          <w:szCs w:val="48"/>
+        </w:rPr>
+      </w:pPr>
+    </w:p>
+    <w:p>
+      <w:pPr>
+        <w:spacing w:line="276" w:lineRule="auto"/>
+        <w:jc w:val="center"/>
+        <w:rPr>
+          <w:rFonts w:ascii="Times New Roman" w:hAnsi="Times New Roman" w:cs="Times New Roman"/>
+          <w:sz w:val="28"/>
+          <w:szCs w:val="48"/>
+        </w:rPr>
+      </w:pPr>
+    </w:p>
+    <w:p>
+      <w:pPr>
+        <w:rPr>
+          <w:rFonts w:ascii="Times New Roman" w:hAnsi="Times New Roman" w:cs="Times New Roman"/>
+          <w:sz w:val="28"/>
+          <w:szCs w:val="28"/>
+        </w:rPr>
+      </w:pPr>
+    </w:p>
+    <w:p>
+      <w:pPr>
+        <w:rPr>
+          <w:rFonts w:ascii="Times New Roman" w:hAnsi="Times New Roman" w:cs="Times New Roman"/>
+          <w:sz w:val="28"/>
+          <w:szCs w:val="28"/>
+        </w:rPr>
+      </w:pPr>
+      <w:r>
+        <w:rPr>
+          <w:rFonts w:ascii="Times New Roman" w:hAnsi="Times New Roman" w:cs="Times New Roman"/>
+          <w:sz w:val="28"/>
+          <w:szCs w:val="28"/>
+        </w:rPr>
+        <w:lastRenderedPageBreak/>
         <w:t>7.</w:t>
       </w:r>
     </w:p>
@@ -151,6 +505,82 @@
         <w:t xml:space="preserve">- The purpose of using interface Document is to apply method </w:t>
       </w:r>
       <w:proofErr w:type="spellStart"/>
+      <w:r>
+        <w:rPr>
+          <w:rFonts w:ascii="Times New Roman" w:hAnsi="Times New Roman" w:cs="Times New Roman"/>
+          <w:sz w:val="28"/>
+          <w:szCs w:val="28"/>
+        </w:rPr>
+        <w:t>toHtmlDoc</w:t>
+      </w:r>
+      <w:proofErr w:type="spellEnd"/>
+      <w:r>
+        <w:rPr>
+          <w:rFonts w:ascii="Times New Roman" w:hAnsi="Times New Roman" w:cs="Times New Roman"/>
+          <w:sz w:val="28"/>
+          <w:szCs w:val="28"/>
+        </w:rPr>
+        <w:t xml:space="preserve">() to classes of the Student </w:t>
+      </w:r>
+      <w:r>
+        <w:rPr>
+          <w:rFonts w:ascii="Times New Roman" w:hAnsi="Times New Roman" w:cs="Times New Roman"/>
+          <w:sz w:val="28"/>
+          <w:szCs w:val="28"/>
+        </w:rPr>
+        <w:t>type hierarchy, so that objects of this type hierarchy can generate a simple HTML document from the current state of itself.</w:t>
+      </w:r>
+    </w:p>
+    <w:p>
+      <w:pPr>
+        <w:rPr>
+          <w:rFonts w:ascii="Times New Roman" w:hAnsi="Times New Roman" w:cs="Times New Roman"/>
+          <w:sz w:val="28"/>
+          <w:szCs w:val="28"/>
+        </w:rPr>
+      </w:pPr>
+      <w:r>
+        <w:rPr>
+          <w:rFonts w:ascii="Times New Roman" w:hAnsi="Times New Roman" w:cs="Times New Roman"/>
+          <w:sz w:val="28"/>
+          <w:szCs w:val="28"/>
+        </w:rPr>
+        <w:t xml:space="preserve">(a) Yes. We can use interface Comparator </w:t>
+      </w:r>
+      <w:r>
+        <w:rPr>
+          <w:rFonts w:ascii="Times New Roman" w:hAnsi="Times New Roman" w:cs="Times New Roman"/>
+          <w:sz w:val="28"/>
+          <w:szCs w:val="28"/>
+        </w:rPr>
+        <w:t>instead of Comparable.</w:t>
+      </w:r>
+    </w:p>
+    <w:p>
+      <w:pPr>
+        <w:rPr>
+          <w:rFonts w:ascii="Times New Roman" w:hAnsi="Times New Roman" w:cs="Times New Roman"/>
+          <w:sz w:val="28"/>
+          <w:szCs w:val="28"/>
+        </w:rPr>
+      </w:pPr>
+      <w:r>
+        <w:rPr>
+          <w:rFonts w:ascii="Times New Roman" w:hAnsi="Times New Roman" w:cs="Times New Roman"/>
+          <w:sz w:val="28"/>
+          <w:szCs w:val="28"/>
+        </w:rPr>
+        <w:t>(b)</w:t>
+      </w:r>
+      <w:r>
+        <w:rPr>
+          <w:rFonts w:ascii="Times New Roman" w:hAnsi="Times New Roman" w:cs="Times New Roman"/>
+          <w:sz w:val="28"/>
+          <w:szCs w:val="28"/>
+        </w:rPr>
+        <w:t xml:space="preserve"> We can create methods </w:t>
+      </w:r>
+      <w:proofErr w:type="spellStart"/>
       <w:proofErr w:type="gramStart"/>
       <w:r>
         <w:rPr>
@@ -176,69 +606,17 @@
           <w:sz w:val="28"/>
           <w:szCs w:val="28"/>
         </w:rPr>
-        <w:t xml:space="preserve">) to classes of the Student </w:t>
-      </w:r>
-      <w:r>
-        <w:rPr>
-          <w:rFonts w:ascii="Times New Roman" w:hAnsi="Times New Roman" w:cs="Times New Roman"/>
-          <w:sz w:val="28"/>
-          <w:szCs w:val="28"/>
-        </w:rPr>
-        <w:t>type hierarchy, so that objects of this type hierarchy can generate a simple HTML document from the current state of itself.</w:t>
-      </w:r>
-    </w:p>
-    <w:p>
-      <w:pPr>
-        <w:rPr>
-          <w:rFonts w:ascii="Times New Roman" w:hAnsi="Times New Roman" w:cs="Times New Roman"/>
-          <w:sz w:val="28"/>
-          <w:szCs w:val="28"/>
-        </w:rPr>
-      </w:pPr>
-      <w:r>
-        <w:rPr>
-          <w:rFonts w:ascii="Times New Roman" w:hAnsi="Times New Roman" w:cs="Times New Roman"/>
-          <w:sz w:val="28"/>
-          <w:szCs w:val="28"/>
-        </w:rPr>
-        <w:t xml:space="preserve">(a) Yes. We can use interface Comparator </w:t>
-      </w:r>
-      <w:r>
-        <w:rPr>
-          <w:rFonts w:ascii="Times New Roman" w:hAnsi="Times New Roman" w:cs="Times New Roman"/>
-          <w:sz w:val="28"/>
-          <w:szCs w:val="28"/>
-        </w:rPr>
-        <w:t>instead of Comparable.</w:t>
-      </w:r>
-    </w:p>
-    <w:p>
-      <w:pPr>
-        <w:rPr>
-          <w:rFonts w:ascii="Times New Roman" w:hAnsi="Times New Roman" w:cs="Times New Roman"/>
-          <w:sz w:val="28"/>
-          <w:szCs w:val="28"/>
-        </w:rPr>
-      </w:pPr>
-      <w:r>
-        <w:rPr>
-          <w:rFonts w:ascii="Times New Roman" w:hAnsi="Times New Roman" w:cs="Times New Roman"/>
-          <w:sz w:val="28"/>
-          <w:szCs w:val="28"/>
-        </w:rPr>
-        <w:t>(b)</w:t>
-      </w:r>
-    </w:p>
-    <w:p>
-      <w:pPr>
-        <w:rPr>
-          <w:rFonts w:ascii="Times New Roman" w:hAnsi="Times New Roman" w:cs="Times New Roman"/>
-          <w:sz w:val="28"/>
-          <w:szCs w:val="28"/>
-        </w:rPr>
-      </w:pPr>
-      <w:bookmarkStart w:id="0" w:name="_GoBack"/>
-      <w:bookmarkEnd w:id="0"/>
+        <w:t xml:space="preserve">) manually in class Student then override them in </w:t>
+      </w:r>
+    </w:p>
+    <w:p>
+      <w:pPr>
+        <w:rPr>
+          <w:rFonts w:ascii="Times New Roman" w:hAnsi="Times New Roman" w:cs="Times New Roman"/>
+          <w:sz w:val="28"/>
+          <w:szCs w:val="28"/>
+        </w:rPr>
+      </w:pPr>
     </w:p>
     <w:sectPr>
       <w:pgSz w:w="12240" w:h="15840"/>

</xml_diff>

<commit_message>
Trying to finish Q7 of assignment 2
</commit_message>
<xml_diff>
--- a/a2_Q7.docx
+++ b/a2_Q7.docx
@@ -56,8 +56,6 @@
         </w:rPr>
         <w:t>Software Engineering</w:t>
       </w:r>
-      <w:bookmarkStart w:id="0" w:name="_GoBack"/>
-      <w:bookmarkEnd w:id="0"/>
     </w:p>
     <w:p>
       <w:pPr>
@@ -112,7 +110,7 @@
                     </pic:cNvPicPr>
                   </pic:nvPicPr>
                   <pic:blipFill>
-                    <a:blip r:embed="rId4" cstate="print">
+                    <a:blip r:embed="rId5" cstate="print">
                       <a:extLst>
                         <a:ext uri="{28A0092B-C50C-407E-A947-70E740481C1C}">
                           <a14:useLocalDpi xmlns:a14="http://schemas.microsoft.com/office/drawing/2010/main" val="0"/>
@@ -255,7 +253,7 @@
           <w:sz w:val="28"/>
           <w:szCs w:val="48"/>
         </w:rPr>
-        <w:t>November 2020</w:t>
+        <w:t>March 2021</w:t>
       </w:r>
     </w:p>
     <w:p>
@@ -392,19 +390,24 @@
     </w:p>
     <w:p>
       <w:pPr>
-        <w:rPr>
-          <w:rFonts w:ascii="Times New Roman" w:hAnsi="Times New Roman" w:cs="Times New Roman"/>
-          <w:sz w:val="28"/>
-          <w:szCs w:val="28"/>
-        </w:rPr>
-      </w:pPr>
-      <w:r>
-        <w:rPr>
-          <w:rFonts w:ascii="Times New Roman" w:hAnsi="Times New Roman" w:cs="Times New Roman"/>
-          <w:sz w:val="28"/>
-          <w:szCs w:val="28"/>
-        </w:rPr>
-        <w:t xml:space="preserve">- The purpose of using interface Comparable is to apply method </w:t>
+        <w:pStyle w:val="ListParagraph"/>
+        <w:numPr>
+          <w:ilvl w:val="0"/>
+          <w:numId w:val="2"/>
+        </w:numPr>
+        <w:rPr>
+          <w:rFonts w:ascii="Times New Roman" w:hAnsi="Times New Roman" w:cs="Times New Roman"/>
+          <w:sz w:val="28"/>
+          <w:szCs w:val="28"/>
+        </w:rPr>
+      </w:pPr>
+      <w:r>
+        <w:rPr>
+          <w:rFonts w:ascii="Times New Roman" w:hAnsi="Times New Roman" w:cs="Times New Roman"/>
+          <w:sz w:val="28"/>
+          <w:szCs w:val="28"/>
+        </w:rPr>
+        <w:t xml:space="preserve">The purpose of using interface Comparable is to apply method </w:t>
       </w:r>
       <w:proofErr w:type="spellStart"/>
       <w:proofErr w:type="gramStart"/>
@@ -485,24 +488,47 @@
           <w:sz w:val="28"/>
           <w:szCs w:val="28"/>
         </w:rPr>
-        <w:t xml:space="preserve"> can only be applied for classes which already have implemented Comparable or Comparator.</w:t>
-      </w:r>
-    </w:p>
-    <w:p>
-      <w:pPr>
-        <w:rPr>
-          <w:rFonts w:ascii="Times New Roman" w:hAnsi="Times New Roman" w:cs="Times New Roman"/>
-          <w:sz w:val="28"/>
-          <w:szCs w:val="28"/>
-        </w:rPr>
-      </w:pPr>
-      <w:r>
-        <w:rPr>
-          <w:rFonts w:ascii="Times New Roman" w:hAnsi="Times New Roman" w:cs="Times New Roman"/>
-          <w:sz w:val="28"/>
-          <w:szCs w:val="28"/>
-        </w:rPr>
-        <w:t xml:space="preserve">- The purpose of using interface Document is to apply method </w:t>
+        <w:t xml:space="preserve"> can only be applied for </w:t>
+      </w:r>
+      <w:proofErr w:type="gramStart"/>
+      <w:r>
+        <w:rPr>
+          <w:rFonts w:ascii="Times New Roman" w:hAnsi="Times New Roman" w:cs="Times New Roman"/>
+          <w:sz w:val="28"/>
+          <w:szCs w:val="28"/>
+        </w:rPr>
+        <w:t>classes which</w:t>
+      </w:r>
+      <w:proofErr w:type="gramEnd"/>
+      <w:r>
+        <w:rPr>
+          <w:rFonts w:ascii="Times New Roman" w:hAnsi="Times New Roman" w:cs="Times New Roman"/>
+          <w:sz w:val="28"/>
+          <w:szCs w:val="28"/>
+        </w:rPr>
+        <w:t xml:space="preserve"> already have implemented Comparable or Comparator.</w:t>
+      </w:r>
+    </w:p>
+    <w:p>
+      <w:pPr>
+        <w:pStyle w:val="ListParagraph"/>
+        <w:numPr>
+          <w:ilvl w:val="0"/>
+          <w:numId w:val="2"/>
+        </w:numPr>
+        <w:rPr>
+          <w:rFonts w:ascii="Times New Roman" w:hAnsi="Times New Roman" w:cs="Times New Roman"/>
+          <w:sz w:val="28"/>
+          <w:szCs w:val="28"/>
+        </w:rPr>
+      </w:pPr>
+      <w:r>
+        <w:rPr>
+          <w:rFonts w:ascii="Times New Roman" w:hAnsi="Times New Roman" w:cs="Times New Roman"/>
+          <w:sz w:val="28"/>
+          <w:szCs w:val="28"/>
+        </w:rPr>
+        <w:t xml:space="preserve">The purpose of using interface Document is to apply method </w:t>
       </w:r>
       <w:proofErr w:type="spellStart"/>
       <w:r>
@@ -578,7 +604,29 @@
           <w:sz w:val="28"/>
           <w:szCs w:val="28"/>
         </w:rPr>
-        <w:t xml:space="preserve"> We can create methods </w:t>
+        <w:t xml:space="preserve"> </w:t>
+      </w:r>
+    </w:p>
+    <w:p>
+      <w:pPr>
+        <w:pStyle w:val="ListParagraph"/>
+        <w:numPr>
+          <w:ilvl w:val="0"/>
+          <w:numId w:val="3"/>
+        </w:numPr>
+        <w:rPr>
+          <w:rFonts w:ascii="Times New Roman" w:hAnsi="Times New Roman" w:cs="Times New Roman"/>
+          <w:sz w:val="28"/>
+          <w:szCs w:val="28"/>
+        </w:rPr>
+      </w:pPr>
+      <w:r>
+        <w:rPr>
+          <w:rFonts w:ascii="Times New Roman" w:hAnsi="Times New Roman" w:cs="Times New Roman"/>
+          <w:sz w:val="28"/>
+          <w:szCs w:val="28"/>
+        </w:rPr>
+        <w:t xml:space="preserve">We can create methods </w:t>
       </w:r>
       <w:proofErr w:type="spellStart"/>
       <w:proofErr w:type="gramStart"/>
@@ -608,15 +656,608 @@
         </w:rPr>
         <w:t xml:space="preserve">) manually in class Student then override them in </w:t>
       </w:r>
-    </w:p>
-    <w:p>
-      <w:pPr>
-        <w:rPr>
-          <w:rFonts w:ascii="Times New Roman" w:hAnsi="Times New Roman" w:cs="Times New Roman"/>
-          <w:sz w:val="28"/>
-          <w:szCs w:val="28"/>
-        </w:rPr>
-      </w:pPr>
+      <w:r>
+        <w:rPr>
+          <w:rFonts w:ascii="Times New Roman" w:hAnsi="Times New Roman" w:cs="Times New Roman"/>
+          <w:sz w:val="28"/>
+          <w:szCs w:val="28"/>
+        </w:rPr>
+        <w:t xml:space="preserve">subclasses. </w:t>
+      </w:r>
+    </w:p>
+    <w:p>
+      <w:pPr>
+        <w:pStyle w:val="ListParagraph"/>
+        <w:numPr>
+          <w:ilvl w:val="0"/>
+          <w:numId w:val="3"/>
+        </w:numPr>
+        <w:rPr>
+          <w:rFonts w:ascii="Times New Roman" w:hAnsi="Times New Roman" w:cs="Times New Roman"/>
+          <w:sz w:val="28"/>
+          <w:szCs w:val="28"/>
+        </w:rPr>
+      </w:pPr>
+      <w:r>
+        <w:rPr>
+          <w:rFonts w:ascii="Times New Roman" w:hAnsi="Times New Roman" w:cs="Times New Roman"/>
+          <w:sz w:val="28"/>
+          <w:szCs w:val="28"/>
+        </w:rPr>
+        <w:t xml:space="preserve">Under this case, both ways is </w:t>
+      </w:r>
+      <w:r>
+        <w:rPr>
+          <w:rFonts w:ascii="Times New Roman" w:hAnsi="Times New Roman" w:cs="Times New Roman"/>
+          <w:sz w:val="28"/>
+          <w:szCs w:val="28"/>
+        </w:rPr>
+        <w:t>equal in efficiency</w:t>
+      </w:r>
+    </w:p>
+    <w:p>
+      <w:pPr>
+        <w:pStyle w:val="ListParagraph"/>
+        <w:numPr>
+          <w:ilvl w:val="0"/>
+          <w:numId w:val="3"/>
+        </w:numPr>
+        <w:rPr>
+          <w:rFonts w:ascii="Times New Roman" w:hAnsi="Times New Roman" w:cs="Times New Roman"/>
+          <w:sz w:val="28"/>
+          <w:szCs w:val="28"/>
+        </w:rPr>
+      </w:pPr>
+      <w:proofErr w:type="gramStart"/>
+      <w:r>
+        <w:rPr>
+          <w:rFonts w:ascii="Times New Roman" w:hAnsi="Times New Roman" w:cs="Times New Roman"/>
+          <w:sz w:val="28"/>
+          <w:szCs w:val="28"/>
+        </w:rPr>
+        <w:t>B</w:t>
+      </w:r>
+      <w:r>
+        <w:rPr>
+          <w:rFonts w:ascii="Times New Roman" w:hAnsi="Times New Roman" w:cs="Times New Roman"/>
+          <w:sz w:val="28"/>
+          <w:szCs w:val="28"/>
+        </w:rPr>
+        <w:t>ut</w:t>
+      </w:r>
+      <w:proofErr w:type="gramEnd"/>
+      <w:r>
+        <w:rPr>
+          <w:rFonts w:ascii="Times New Roman" w:hAnsi="Times New Roman" w:cs="Times New Roman"/>
+          <w:sz w:val="28"/>
+          <w:szCs w:val="28"/>
+        </w:rPr>
+        <w:t xml:space="preserve"> we cannot manually creating methods in the case we have a main program that can only apply classes that “have the ability” to generate </w:t>
+      </w:r>
+      <w:r>
+        <w:rPr>
+          <w:rFonts w:ascii="Times New Roman" w:hAnsi="Times New Roman" w:cs="Times New Roman"/>
+          <w:sz w:val="28"/>
+          <w:szCs w:val="28"/>
+        </w:rPr>
+        <w:t>HTML Docs from Student hierarchy objects.</w:t>
+      </w:r>
+    </w:p>
+    <w:p>
+      <w:pPr>
+        <w:rPr>
+          <w:rFonts w:ascii="Times New Roman" w:hAnsi="Times New Roman" w:cs="Times New Roman"/>
+          <w:sz w:val="28"/>
+          <w:szCs w:val="28"/>
+        </w:rPr>
+      </w:pPr>
+      <w:r>
+        <w:rPr>
+          <w:rFonts w:ascii="Times New Roman" w:hAnsi="Times New Roman" w:cs="Times New Roman"/>
+          <w:sz w:val="28"/>
+          <w:szCs w:val="28"/>
+        </w:rPr>
+        <w:t>7.2.</w:t>
+      </w:r>
+    </w:p>
+    <w:p>
+      <w:pPr>
+        <w:rPr>
+          <w:rFonts w:ascii="Times New Roman" w:hAnsi="Times New Roman" w:cs="Times New Roman"/>
+          <w:sz w:val="28"/>
+          <w:szCs w:val="28"/>
+        </w:rPr>
+      </w:pPr>
+      <w:proofErr w:type="spellStart"/>
+      <w:r>
+        <w:rPr>
+          <w:rFonts w:ascii="Times New Roman" w:hAnsi="Times New Roman" w:cs="Times New Roman"/>
+          <w:sz w:val="28"/>
+          <w:szCs w:val="28"/>
+        </w:rPr>
+        <w:t>TreeSet</w:t>
+      </w:r>
+      <w:proofErr w:type="spellEnd"/>
+      <w:r>
+        <w:rPr>
+          <w:rFonts w:ascii="Times New Roman" w:hAnsi="Times New Roman" w:cs="Times New Roman"/>
+          <w:sz w:val="28"/>
+          <w:szCs w:val="28"/>
+        </w:rPr>
+        <w:t xml:space="preserve"> is a member of the Java Collections Framework. It will perform all element (which are Student objects) comparisons, using its </w:t>
+      </w:r>
+      <w:proofErr w:type="spellStart"/>
+      <w:proofErr w:type="gramStart"/>
+      <w:r>
+        <w:rPr>
+          <w:rFonts w:ascii="Times New Roman" w:hAnsi="Times New Roman" w:cs="Times New Roman"/>
+          <w:sz w:val="28"/>
+          <w:szCs w:val="28"/>
+        </w:rPr>
+        <w:t>compareTo</w:t>
+      </w:r>
+      <w:proofErr w:type="spellEnd"/>
+      <w:r>
+        <w:rPr>
+          <w:rFonts w:ascii="Times New Roman" w:hAnsi="Times New Roman" w:cs="Times New Roman"/>
+          <w:sz w:val="28"/>
+          <w:szCs w:val="28"/>
+        </w:rPr>
+        <w:t>(</w:t>
+      </w:r>
+      <w:proofErr w:type="gramEnd"/>
+      <w:r>
+        <w:rPr>
+          <w:rFonts w:ascii="Times New Roman" w:hAnsi="Times New Roman" w:cs="Times New Roman"/>
+          <w:sz w:val="28"/>
+          <w:szCs w:val="28"/>
+        </w:rPr>
+        <w:t xml:space="preserve">) method. </w:t>
+      </w:r>
+      <w:proofErr w:type="gramStart"/>
+      <w:r>
+        <w:rPr>
+          <w:rFonts w:ascii="Times New Roman" w:hAnsi="Times New Roman" w:cs="Times New Roman"/>
+          <w:sz w:val="28"/>
+          <w:szCs w:val="28"/>
+        </w:rPr>
+        <w:t>And</w:t>
+      </w:r>
+      <w:proofErr w:type="gramEnd"/>
+      <w:r>
+        <w:rPr>
+          <w:rFonts w:ascii="Times New Roman" w:hAnsi="Times New Roman" w:cs="Times New Roman"/>
+          <w:sz w:val="28"/>
+          <w:szCs w:val="28"/>
+        </w:rPr>
+        <w:t xml:space="preserve"> it has a few useful properties:</w:t>
+      </w:r>
+    </w:p>
+    <w:p>
+      <w:pPr>
+        <w:pStyle w:val="ListParagraph"/>
+        <w:numPr>
+          <w:ilvl w:val="0"/>
+          <w:numId w:val="4"/>
+        </w:numPr>
+        <w:rPr>
+          <w:rFonts w:ascii="Times New Roman" w:hAnsi="Times New Roman" w:cs="Times New Roman"/>
+          <w:sz w:val="28"/>
+          <w:szCs w:val="28"/>
+        </w:rPr>
+      </w:pPr>
+      <w:r>
+        <w:rPr>
+          <w:rFonts w:ascii="Times New Roman" w:hAnsi="Times New Roman" w:cs="Times New Roman"/>
+          <w:sz w:val="28"/>
+          <w:szCs w:val="28"/>
+        </w:rPr>
+        <w:t>It keeps sorted data</w:t>
+      </w:r>
+      <w:r>
+        <w:rPr>
+          <w:rFonts w:ascii="Times New Roman" w:hAnsi="Times New Roman" w:cs="Times New Roman"/>
+          <w:sz w:val="28"/>
+          <w:szCs w:val="28"/>
+        </w:rPr>
+        <w:t>, maintain objects in sorted order</w:t>
+      </w:r>
+      <w:r>
+        <w:rPr>
+          <w:rFonts w:ascii="Times New Roman" w:hAnsi="Times New Roman" w:cs="Times New Roman"/>
+          <w:sz w:val="28"/>
+          <w:szCs w:val="28"/>
+        </w:rPr>
+        <w:t>, and provides us methods such as sear</w:t>
+      </w:r>
+      <w:r>
+        <w:rPr>
+          <w:rFonts w:ascii="Times New Roman" w:hAnsi="Times New Roman" w:cs="Times New Roman"/>
+          <w:sz w:val="28"/>
+          <w:szCs w:val="28"/>
+        </w:rPr>
+        <w:t xml:space="preserve">ch, insert and delete, which are </w:t>
+      </w:r>
+      <w:proofErr w:type="gramStart"/>
+      <w:r>
+        <w:rPr>
+          <w:rFonts w:ascii="Times New Roman" w:hAnsi="Times New Roman" w:cs="Times New Roman"/>
+          <w:sz w:val="28"/>
+          <w:szCs w:val="28"/>
+        </w:rPr>
+        <w:t>really beneficial</w:t>
+      </w:r>
+      <w:proofErr w:type="gramEnd"/>
+      <w:r>
+        <w:rPr>
+          <w:rFonts w:ascii="Times New Roman" w:hAnsi="Times New Roman" w:cs="Times New Roman"/>
+          <w:sz w:val="28"/>
+          <w:szCs w:val="28"/>
+        </w:rPr>
+        <w:t xml:space="preserve"> for managing Student objects</w:t>
+      </w:r>
+      <w:r>
+        <w:rPr>
+          <w:rFonts w:ascii="Times New Roman" w:hAnsi="Times New Roman" w:cs="Times New Roman"/>
+          <w:sz w:val="28"/>
+          <w:szCs w:val="28"/>
+        </w:rPr>
+        <w:t>.</w:t>
+      </w:r>
+    </w:p>
+    <w:p>
+      <w:pPr>
+        <w:pStyle w:val="ListParagraph"/>
+        <w:numPr>
+          <w:ilvl w:val="0"/>
+          <w:numId w:val="4"/>
+        </w:numPr>
+        <w:rPr>
+          <w:rFonts w:ascii="Times New Roman" w:hAnsi="Times New Roman" w:cs="Times New Roman"/>
+          <w:sz w:val="28"/>
+          <w:szCs w:val="28"/>
+        </w:rPr>
+      </w:pPr>
+      <w:r>
+        <w:rPr>
+          <w:rFonts w:ascii="Times New Roman" w:hAnsi="Times New Roman" w:cs="Times New Roman"/>
+          <w:sz w:val="28"/>
+          <w:szCs w:val="28"/>
+        </w:rPr>
+        <w:t xml:space="preserve">Different from most other types of Set or Collection, </w:t>
+      </w:r>
+      <w:proofErr w:type="spellStart"/>
+      <w:r>
+        <w:rPr>
+          <w:rFonts w:ascii="Times New Roman" w:hAnsi="Times New Roman" w:cs="Times New Roman"/>
+          <w:sz w:val="28"/>
+          <w:szCs w:val="28"/>
+        </w:rPr>
+        <w:t>TreeSet</w:t>
+      </w:r>
+      <w:proofErr w:type="spellEnd"/>
+      <w:r>
+        <w:rPr>
+          <w:rFonts w:ascii="Times New Roman" w:hAnsi="Times New Roman" w:cs="Times New Roman"/>
+          <w:sz w:val="28"/>
+          <w:szCs w:val="28"/>
+        </w:rPr>
+        <w:t xml:space="preserve"> does not allow null Object and throw </w:t>
+      </w:r>
+      <w:proofErr w:type="spellStart"/>
+      <w:r>
+        <w:rPr>
+          <w:rFonts w:ascii="Times New Roman" w:hAnsi="Times New Roman" w:cs="Times New Roman"/>
+          <w:sz w:val="28"/>
+          <w:szCs w:val="28"/>
+        </w:rPr>
+        <w:t>NullPointerException</w:t>
+      </w:r>
+      <w:proofErr w:type="spellEnd"/>
+      <w:r>
+        <w:rPr>
+          <w:rFonts w:ascii="Times New Roman" w:hAnsi="Times New Roman" w:cs="Times New Roman"/>
+          <w:sz w:val="28"/>
+          <w:szCs w:val="28"/>
+        </w:rPr>
+        <w:t>, make sense since we do not allow null Student objects.</w:t>
+      </w:r>
+    </w:p>
+    <w:p>
+      <w:pPr>
+        <w:pStyle w:val="ListParagraph"/>
+        <w:numPr>
+          <w:ilvl w:val="0"/>
+          <w:numId w:val="4"/>
+        </w:numPr>
+        <w:rPr>
+          <w:rFonts w:ascii="Times New Roman" w:hAnsi="Times New Roman" w:cs="Times New Roman"/>
+          <w:sz w:val="28"/>
+          <w:szCs w:val="28"/>
+        </w:rPr>
+      </w:pPr>
+      <w:proofErr w:type="spellStart"/>
+      <w:r>
+        <w:rPr>
+          <w:rFonts w:ascii="Times New Roman" w:hAnsi="Times New Roman" w:cs="Times New Roman"/>
+          <w:sz w:val="28"/>
+          <w:szCs w:val="28"/>
+        </w:rPr>
+        <w:t>TreeSet</w:t>
+      </w:r>
+      <w:proofErr w:type="spellEnd"/>
+      <w:r>
+        <w:rPr>
+          <w:rFonts w:ascii="Times New Roman" w:hAnsi="Times New Roman" w:cs="Times New Roman"/>
+          <w:sz w:val="28"/>
+          <w:szCs w:val="28"/>
+        </w:rPr>
+        <w:t xml:space="preserve"> does not allow duplicated elements, which is the </w:t>
+      </w:r>
+      <w:proofErr w:type="gramStart"/>
+      <w:r>
+        <w:rPr>
+          <w:rFonts w:ascii="Times New Roman" w:hAnsi="Times New Roman" w:cs="Times New Roman"/>
+          <w:sz w:val="28"/>
+          <w:szCs w:val="28"/>
+        </w:rPr>
+        <w:t>same</w:t>
+      </w:r>
+      <w:proofErr w:type="gramEnd"/>
+      <w:r>
+        <w:rPr>
+          <w:rFonts w:ascii="Times New Roman" w:hAnsi="Times New Roman" w:cs="Times New Roman"/>
+          <w:sz w:val="28"/>
+          <w:szCs w:val="28"/>
+        </w:rPr>
+        <w:t xml:space="preserve"> as we do not allow duplicated Student objects.</w:t>
+      </w:r>
+      <w:bookmarkStart w:id="0" w:name="_GoBack"/>
+      <w:bookmarkEnd w:id="0"/>
+    </w:p>
+    <w:p>
+      <w:pPr>
+        <w:pStyle w:val="ListParagraph"/>
+        <w:numPr>
+          <w:ilvl w:val="0"/>
+          <w:numId w:val="4"/>
+        </w:numPr>
+        <w:rPr>
+          <w:rFonts w:ascii="Times New Roman" w:hAnsi="Times New Roman" w:cs="Times New Roman"/>
+          <w:sz w:val="28"/>
+          <w:szCs w:val="28"/>
+        </w:rPr>
+      </w:pPr>
+      <w:r>
+        <w:rPr>
+          <w:rFonts w:ascii="Times New Roman" w:hAnsi="Times New Roman" w:cs="Times New Roman"/>
+          <w:sz w:val="28"/>
+          <w:szCs w:val="28"/>
+        </w:rPr>
+        <w:lastRenderedPageBreak/>
+        <w:t xml:space="preserve">If the </w:t>
+      </w:r>
+      <w:proofErr w:type="spellStart"/>
+      <w:r>
+        <w:rPr>
+          <w:rFonts w:ascii="Times New Roman" w:hAnsi="Times New Roman" w:cs="Times New Roman"/>
+          <w:sz w:val="28"/>
+          <w:szCs w:val="28"/>
+        </w:rPr>
+        <w:t>TreeSet</w:t>
+      </w:r>
+      <w:proofErr w:type="spellEnd"/>
+      <w:r>
+        <w:rPr>
+          <w:rFonts w:ascii="Times New Roman" w:hAnsi="Times New Roman" w:cs="Times New Roman"/>
+          <w:sz w:val="28"/>
+          <w:szCs w:val="28"/>
+        </w:rPr>
+        <w:t xml:space="preserve"> is accessed by multiple threads concurrently, and at least one of the thread modifies the set (such as </w:t>
+      </w:r>
+      <w:proofErr w:type="spellStart"/>
+      <w:proofErr w:type="gramStart"/>
+      <w:r>
+        <w:rPr>
+          <w:rFonts w:ascii="Times New Roman" w:hAnsi="Times New Roman" w:cs="Times New Roman"/>
+          <w:sz w:val="28"/>
+          <w:szCs w:val="28"/>
+        </w:rPr>
+        <w:t>addDoc</w:t>
+      </w:r>
+      <w:proofErr w:type="spellEnd"/>
+      <w:r>
+        <w:rPr>
+          <w:rFonts w:ascii="Times New Roman" w:hAnsi="Times New Roman" w:cs="Times New Roman"/>
+          <w:sz w:val="28"/>
+          <w:szCs w:val="28"/>
+        </w:rPr>
+        <w:t>(</w:t>
+      </w:r>
+      <w:proofErr w:type="gramEnd"/>
+      <w:r>
+        <w:rPr>
+          <w:rFonts w:ascii="Times New Roman" w:hAnsi="Times New Roman" w:cs="Times New Roman"/>
+          <w:sz w:val="28"/>
+          <w:szCs w:val="28"/>
+        </w:rPr>
+        <w:t>)), it will be synchronized externally.</w:t>
+      </w:r>
+    </w:p>
+    <w:p>
+      <w:pPr>
+        <w:rPr>
+          <w:rFonts w:ascii="Times New Roman" w:hAnsi="Times New Roman" w:cs="Times New Roman"/>
+          <w:sz w:val="28"/>
+          <w:szCs w:val="28"/>
+        </w:rPr>
+      </w:pPr>
+      <w:r>
+        <w:rPr>
+          <w:rFonts w:ascii="Times New Roman" w:hAnsi="Times New Roman" w:cs="Times New Roman"/>
+          <w:sz w:val="28"/>
+          <w:szCs w:val="28"/>
+        </w:rPr>
+        <w:t>//</w:t>
+      </w:r>
+      <w:proofErr w:type="spellStart"/>
+      <w:r>
+        <w:rPr>
+          <w:rFonts w:ascii="Times New Roman" w:hAnsi="Times New Roman" w:cs="Times New Roman"/>
+          <w:sz w:val="28"/>
+          <w:szCs w:val="28"/>
+        </w:rPr>
+        <w:t>Todo</w:t>
+      </w:r>
+      <w:proofErr w:type="spellEnd"/>
+    </w:p>
+    <w:p>
+      <w:pPr>
+        <w:rPr>
+          <w:rFonts w:ascii="Times New Roman" w:hAnsi="Times New Roman" w:cs="Times New Roman"/>
+          <w:sz w:val="28"/>
+          <w:szCs w:val="28"/>
+        </w:rPr>
+      </w:pPr>
+    </w:p>
+    <w:p>
+      <w:pPr>
+        <w:rPr>
+          <w:rFonts w:ascii="Times New Roman" w:hAnsi="Times New Roman" w:cs="Times New Roman"/>
+          <w:sz w:val="28"/>
+          <w:szCs w:val="28"/>
+        </w:rPr>
+      </w:pPr>
+      <w:r>
+        <w:rPr>
+          <w:rFonts w:ascii="Times New Roman" w:hAnsi="Times New Roman" w:cs="Times New Roman"/>
+          <w:sz w:val="28"/>
+          <w:szCs w:val="28"/>
+        </w:rPr>
+        <w:t>7.3.</w:t>
+      </w:r>
+    </w:p>
+    <w:p>
+      <w:pPr>
+        <w:pStyle w:val="ListParagraph"/>
+        <w:numPr>
+          <w:ilvl w:val="0"/>
+          <w:numId w:val="5"/>
+        </w:numPr>
+        <w:rPr>
+          <w:rFonts w:ascii="Times New Roman" w:hAnsi="Times New Roman" w:cs="Times New Roman"/>
+          <w:sz w:val="28"/>
+          <w:szCs w:val="28"/>
+        </w:rPr>
+      </w:pPr>
+      <w:r>
+        <w:rPr>
+          <w:rFonts w:ascii="Times New Roman" w:hAnsi="Times New Roman" w:cs="Times New Roman"/>
+          <w:sz w:val="28"/>
+          <w:szCs w:val="28"/>
+        </w:rPr>
+        <w:t xml:space="preserve">Interface Document along with the method </w:t>
+      </w:r>
+      <w:proofErr w:type="spellStart"/>
+      <w:proofErr w:type="gramStart"/>
+      <w:r>
+        <w:rPr>
+          <w:rFonts w:ascii="Times New Roman" w:hAnsi="Times New Roman" w:cs="Times New Roman"/>
+          <w:sz w:val="28"/>
+          <w:szCs w:val="28"/>
+        </w:rPr>
+        <w:t>toHtmlDoc</w:t>
+      </w:r>
+      <w:proofErr w:type="spellEnd"/>
+      <w:r>
+        <w:rPr>
+          <w:rFonts w:ascii="Times New Roman" w:hAnsi="Times New Roman" w:cs="Times New Roman"/>
+          <w:sz w:val="28"/>
+          <w:szCs w:val="28"/>
+        </w:rPr>
+        <w:t>(</w:t>
+      </w:r>
+      <w:proofErr w:type="gramEnd"/>
+      <w:r>
+        <w:rPr>
+          <w:rFonts w:ascii="Times New Roman" w:hAnsi="Times New Roman" w:cs="Times New Roman"/>
+          <w:sz w:val="28"/>
+          <w:szCs w:val="28"/>
+        </w:rPr>
+        <w:t>) is the key factor that makes it possible to search for Student objects using keywords.</w:t>
+      </w:r>
+    </w:p>
+    <w:p>
+      <w:pPr>
+        <w:pStyle w:val="ListParagraph"/>
+        <w:numPr>
+          <w:ilvl w:val="0"/>
+          <w:numId w:val="5"/>
+        </w:numPr>
+        <w:rPr>
+          <w:rFonts w:ascii="Times New Roman" w:hAnsi="Times New Roman" w:cs="Times New Roman"/>
+          <w:sz w:val="28"/>
+          <w:szCs w:val="28"/>
+        </w:rPr>
+      </w:pPr>
+      <w:r>
+        <w:rPr>
+          <w:rFonts w:ascii="Times New Roman" w:hAnsi="Times New Roman" w:cs="Times New Roman"/>
+          <w:sz w:val="28"/>
+          <w:szCs w:val="28"/>
+        </w:rPr>
+        <w:t>It generate somewhat of</w:t>
+      </w:r>
+      <w:r>
+        <w:rPr>
+          <w:rFonts w:ascii="Times New Roman" w:hAnsi="Times New Roman" w:cs="Times New Roman"/>
+          <w:sz w:val="28"/>
+          <w:szCs w:val="28"/>
+        </w:rPr>
+        <w:t xml:space="preserve"> simple HTML Document</w:t>
+      </w:r>
+      <w:r>
+        <w:rPr>
+          <w:rFonts w:ascii="Times New Roman" w:hAnsi="Times New Roman" w:cs="Times New Roman"/>
+          <w:sz w:val="28"/>
+          <w:szCs w:val="28"/>
+        </w:rPr>
+        <w:t>s</w:t>
+      </w:r>
+      <w:r>
+        <w:rPr>
+          <w:rFonts w:ascii="Times New Roman" w:hAnsi="Times New Roman" w:cs="Times New Roman"/>
+          <w:sz w:val="28"/>
+          <w:szCs w:val="28"/>
+        </w:rPr>
+        <w:t xml:space="preserve"> from the state of the S</w:t>
+      </w:r>
+      <w:r>
+        <w:rPr>
+          <w:rFonts w:ascii="Times New Roman" w:hAnsi="Times New Roman" w:cs="Times New Roman"/>
+          <w:sz w:val="28"/>
+          <w:szCs w:val="28"/>
+        </w:rPr>
+        <w:t xml:space="preserve">tudent objects, and use </w:t>
+      </w:r>
+      <w:proofErr w:type="gramStart"/>
+      <w:r>
+        <w:rPr>
+          <w:rFonts w:ascii="Times New Roman" w:hAnsi="Times New Roman" w:cs="Times New Roman"/>
+          <w:sz w:val="28"/>
+          <w:szCs w:val="28"/>
+        </w:rPr>
+        <w:t>those document</w:t>
+      </w:r>
+      <w:proofErr w:type="gramEnd"/>
+      <w:r>
+        <w:rPr>
+          <w:rFonts w:ascii="Times New Roman" w:hAnsi="Times New Roman" w:cs="Times New Roman"/>
+          <w:sz w:val="28"/>
+          <w:szCs w:val="28"/>
+        </w:rPr>
+        <w:t xml:space="preserve"> to search and return objects that matches.</w:t>
+      </w:r>
     </w:p>
     <w:sectPr>
       <w:pgSz w:w="12240" w:h="15840"/>
@@ -626,6 +1267,591 @@
     </w:sectPr>
   </w:body>
 </w:document>
+</file>
+
+<file path=word/numbering.xml><?xml version="1.0" encoding="utf-8"?>
+<w:numbering xmlns:wpc="http://schemas.microsoft.com/office/word/2010/wordprocessingCanvas" xmlns:cx="http://schemas.microsoft.com/office/drawing/2014/chartex" xmlns:cx1="http://schemas.microsoft.com/office/drawing/2015/9/8/chartex" xmlns:mc="http://schemas.openxmlformats.org/markup-compatibility/2006" xmlns:o="urn:schemas-microsoft-com:office:office" xmlns:r="http://schemas.openxmlformats.org/officeDocument/2006/relationships" xmlns:m="http://schemas.openxmlformats.org/officeDocument/2006/math" xmlns:v="urn:schemas-microsoft-com:vml" xmlns:wp14="http://schemas.microsoft.com/office/word/2010/wordprocessingDrawing" xmlns:wp="http://schemas.openxmlformats.org/drawingml/2006/wordprocessingDrawing" xmlns:w10="urn:schemas-microsoft-com:office:word" xmlns:w="http://schemas.openxmlformats.org/wordprocessingml/2006/main" xmlns:w14="http://schemas.microsoft.com/office/word/2010/wordml" xmlns:w15="http://schemas.microsoft.com/office/word/2012/wordml" xmlns:w16se="http://schemas.microsoft.com/office/word/2015/wordml/symex" xmlns:wpg="http://schemas.microsoft.com/office/word/2010/wordprocessingGroup" xmlns:wpi="http://schemas.microsoft.com/office/word/2010/wordprocessingInk" xmlns:wne="http://schemas.microsoft.com/office/word/2006/wordml" xmlns:wps="http://schemas.microsoft.com/office/word/2010/wordprocessingShape" mc:Ignorable="w14 w15 w16se wp14">
+  <w:abstractNum w:abstractNumId="0" w15:restartNumberingAfterBreak="0">
+    <w:nsid w:val="025F31AD"/>
+    <w:multiLevelType w:val="hybridMultilevel"/>
+    <w:tmpl w:val="0AF24D7E"/>
+    <w:lvl w:ilvl="0" w:tplc="04090001">
+      <w:start w:val="1"/>
+      <w:numFmt w:val="bullet"/>
+      <w:lvlText w:val=""/>
+      <w:lvlJc w:val="left"/>
+      <w:pPr>
+        <w:ind w:left="720" w:hanging="360"/>
+      </w:pPr>
+      <w:rPr>
+        <w:rFonts w:ascii="Symbol" w:hAnsi="Symbol" w:hint="default"/>
+      </w:rPr>
+    </w:lvl>
+    <w:lvl w:ilvl="1" w:tplc="04090003" w:tentative="1">
+      <w:start w:val="1"/>
+      <w:numFmt w:val="bullet"/>
+      <w:lvlText w:val="o"/>
+      <w:lvlJc w:val="left"/>
+      <w:pPr>
+        <w:ind w:left="1440" w:hanging="360"/>
+      </w:pPr>
+      <w:rPr>
+        <w:rFonts w:ascii="Courier New" w:hAnsi="Courier New" w:cs="Courier New" w:hint="default"/>
+      </w:rPr>
+    </w:lvl>
+    <w:lvl w:ilvl="2" w:tplc="04090005" w:tentative="1">
+      <w:start w:val="1"/>
+      <w:numFmt w:val="bullet"/>
+      <w:lvlText w:val=""/>
+      <w:lvlJc w:val="left"/>
+      <w:pPr>
+        <w:ind w:left="2160" w:hanging="360"/>
+      </w:pPr>
+      <w:rPr>
+        <w:rFonts w:ascii="Wingdings" w:hAnsi="Wingdings" w:hint="default"/>
+      </w:rPr>
+    </w:lvl>
+    <w:lvl w:ilvl="3" w:tplc="04090001" w:tentative="1">
+      <w:start w:val="1"/>
+      <w:numFmt w:val="bullet"/>
+      <w:lvlText w:val=""/>
+      <w:lvlJc w:val="left"/>
+      <w:pPr>
+        <w:ind w:left="2880" w:hanging="360"/>
+      </w:pPr>
+      <w:rPr>
+        <w:rFonts w:ascii="Symbol" w:hAnsi="Symbol" w:hint="default"/>
+      </w:rPr>
+    </w:lvl>
+    <w:lvl w:ilvl="4" w:tplc="04090003" w:tentative="1">
+      <w:start w:val="1"/>
+      <w:numFmt w:val="bullet"/>
+      <w:lvlText w:val="o"/>
+      <w:lvlJc w:val="left"/>
+      <w:pPr>
+        <w:ind w:left="3600" w:hanging="360"/>
+      </w:pPr>
+      <w:rPr>
+        <w:rFonts w:ascii="Courier New" w:hAnsi="Courier New" w:cs="Courier New" w:hint="default"/>
+      </w:rPr>
+    </w:lvl>
+    <w:lvl w:ilvl="5" w:tplc="04090005" w:tentative="1">
+      <w:start w:val="1"/>
+      <w:numFmt w:val="bullet"/>
+      <w:lvlText w:val=""/>
+      <w:lvlJc w:val="left"/>
+      <w:pPr>
+        <w:ind w:left="4320" w:hanging="360"/>
+      </w:pPr>
+      <w:rPr>
+        <w:rFonts w:ascii="Wingdings" w:hAnsi="Wingdings" w:hint="default"/>
+      </w:rPr>
+    </w:lvl>
+    <w:lvl w:ilvl="6" w:tplc="04090001" w:tentative="1">
+      <w:start w:val="1"/>
+      <w:numFmt w:val="bullet"/>
+      <w:lvlText w:val=""/>
+      <w:lvlJc w:val="left"/>
+      <w:pPr>
+        <w:ind w:left="5040" w:hanging="360"/>
+      </w:pPr>
+      <w:rPr>
+        <w:rFonts w:ascii="Symbol" w:hAnsi="Symbol" w:hint="default"/>
+      </w:rPr>
+    </w:lvl>
+    <w:lvl w:ilvl="7" w:tplc="04090003" w:tentative="1">
+      <w:start w:val="1"/>
+      <w:numFmt w:val="bullet"/>
+      <w:lvlText w:val="o"/>
+      <w:lvlJc w:val="left"/>
+      <w:pPr>
+        <w:ind w:left="5760" w:hanging="360"/>
+      </w:pPr>
+      <w:rPr>
+        <w:rFonts w:ascii="Courier New" w:hAnsi="Courier New" w:cs="Courier New" w:hint="default"/>
+      </w:rPr>
+    </w:lvl>
+    <w:lvl w:ilvl="8" w:tplc="04090005" w:tentative="1">
+      <w:start w:val="1"/>
+      <w:numFmt w:val="bullet"/>
+      <w:lvlText w:val=""/>
+      <w:lvlJc w:val="left"/>
+      <w:pPr>
+        <w:ind w:left="6480" w:hanging="360"/>
+      </w:pPr>
+      <w:rPr>
+        <w:rFonts w:ascii="Wingdings" w:hAnsi="Wingdings" w:hint="default"/>
+      </w:rPr>
+    </w:lvl>
+  </w:abstractNum>
+  <w:abstractNum w:abstractNumId="1" w15:restartNumberingAfterBreak="0">
+    <w:nsid w:val="0E1C6EA6"/>
+    <w:multiLevelType w:val="hybridMultilevel"/>
+    <w:tmpl w:val="515EDCB4"/>
+    <w:lvl w:ilvl="0" w:tplc="04090001">
+      <w:start w:val="1"/>
+      <w:numFmt w:val="bullet"/>
+      <w:lvlText w:val=""/>
+      <w:lvlJc w:val="left"/>
+      <w:pPr>
+        <w:ind w:left="720" w:hanging="360"/>
+      </w:pPr>
+      <w:rPr>
+        <w:rFonts w:ascii="Symbol" w:hAnsi="Symbol" w:hint="default"/>
+      </w:rPr>
+    </w:lvl>
+    <w:lvl w:ilvl="1" w:tplc="04090003" w:tentative="1">
+      <w:start w:val="1"/>
+      <w:numFmt w:val="bullet"/>
+      <w:lvlText w:val="o"/>
+      <w:lvlJc w:val="left"/>
+      <w:pPr>
+        <w:ind w:left="1440" w:hanging="360"/>
+      </w:pPr>
+      <w:rPr>
+        <w:rFonts w:ascii="Courier New" w:hAnsi="Courier New" w:cs="Courier New" w:hint="default"/>
+      </w:rPr>
+    </w:lvl>
+    <w:lvl w:ilvl="2" w:tplc="04090005" w:tentative="1">
+      <w:start w:val="1"/>
+      <w:numFmt w:val="bullet"/>
+      <w:lvlText w:val=""/>
+      <w:lvlJc w:val="left"/>
+      <w:pPr>
+        <w:ind w:left="2160" w:hanging="360"/>
+      </w:pPr>
+      <w:rPr>
+        <w:rFonts w:ascii="Wingdings" w:hAnsi="Wingdings" w:hint="default"/>
+      </w:rPr>
+    </w:lvl>
+    <w:lvl w:ilvl="3" w:tplc="04090001" w:tentative="1">
+      <w:start w:val="1"/>
+      <w:numFmt w:val="bullet"/>
+      <w:lvlText w:val=""/>
+      <w:lvlJc w:val="left"/>
+      <w:pPr>
+        <w:ind w:left="2880" w:hanging="360"/>
+      </w:pPr>
+      <w:rPr>
+        <w:rFonts w:ascii="Symbol" w:hAnsi="Symbol" w:hint="default"/>
+      </w:rPr>
+    </w:lvl>
+    <w:lvl w:ilvl="4" w:tplc="04090003" w:tentative="1">
+      <w:start w:val="1"/>
+      <w:numFmt w:val="bullet"/>
+      <w:lvlText w:val="o"/>
+      <w:lvlJc w:val="left"/>
+      <w:pPr>
+        <w:ind w:left="3600" w:hanging="360"/>
+      </w:pPr>
+      <w:rPr>
+        <w:rFonts w:ascii="Courier New" w:hAnsi="Courier New" w:cs="Courier New" w:hint="default"/>
+      </w:rPr>
+    </w:lvl>
+    <w:lvl w:ilvl="5" w:tplc="04090005" w:tentative="1">
+      <w:start w:val="1"/>
+      <w:numFmt w:val="bullet"/>
+      <w:lvlText w:val=""/>
+      <w:lvlJc w:val="left"/>
+      <w:pPr>
+        <w:ind w:left="4320" w:hanging="360"/>
+      </w:pPr>
+      <w:rPr>
+        <w:rFonts w:ascii="Wingdings" w:hAnsi="Wingdings" w:hint="default"/>
+      </w:rPr>
+    </w:lvl>
+    <w:lvl w:ilvl="6" w:tplc="04090001" w:tentative="1">
+      <w:start w:val="1"/>
+      <w:numFmt w:val="bullet"/>
+      <w:lvlText w:val=""/>
+      <w:lvlJc w:val="left"/>
+      <w:pPr>
+        <w:ind w:left="5040" w:hanging="360"/>
+      </w:pPr>
+      <w:rPr>
+        <w:rFonts w:ascii="Symbol" w:hAnsi="Symbol" w:hint="default"/>
+      </w:rPr>
+    </w:lvl>
+    <w:lvl w:ilvl="7" w:tplc="04090003" w:tentative="1">
+      <w:start w:val="1"/>
+      <w:numFmt w:val="bullet"/>
+      <w:lvlText w:val="o"/>
+      <w:lvlJc w:val="left"/>
+      <w:pPr>
+        <w:ind w:left="5760" w:hanging="360"/>
+      </w:pPr>
+      <w:rPr>
+        <w:rFonts w:ascii="Courier New" w:hAnsi="Courier New" w:cs="Courier New" w:hint="default"/>
+      </w:rPr>
+    </w:lvl>
+    <w:lvl w:ilvl="8" w:tplc="04090005" w:tentative="1">
+      <w:start w:val="1"/>
+      <w:numFmt w:val="bullet"/>
+      <w:lvlText w:val=""/>
+      <w:lvlJc w:val="left"/>
+      <w:pPr>
+        <w:ind w:left="6480" w:hanging="360"/>
+      </w:pPr>
+      <w:rPr>
+        <w:rFonts w:ascii="Wingdings" w:hAnsi="Wingdings" w:hint="default"/>
+      </w:rPr>
+    </w:lvl>
+  </w:abstractNum>
+  <w:abstractNum w:abstractNumId="2" w15:restartNumberingAfterBreak="0">
+    <w:nsid w:val="193C51E3"/>
+    <w:multiLevelType w:val="hybridMultilevel"/>
+    <w:tmpl w:val="60867554"/>
+    <w:lvl w:ilvl="0" w:tplc="04090001">
+      <w:start w:val="1"/>
+      <w:numFmt w:val="bullet"/>
+      <w:lvlText w:val=""/>
+      <w:lvlJc w:val="left"/>
+      <w:pPr>
+        <w:ind w:left="720" w:hanging="360"/>
+      </w:pPr>
+      <w:rPr>
+        <w:rFonts w:ascii="Symbol" w:hAnsi="Symbol" w:hint="default"/>
+      </w:rPr>
+    </w:lvl>
+    <w:lvl w:ilvl="1" w:tplc="04090003" w:tentative="1">
+      <w:start w:val="1"/>
+      <w:numFmt w:val="bullet"/>
+      <w:lvlText w:val="o"/>
+      <w:lvlJc w:val="left"/>
+      <w:pPr>
+        <w:ind w:left="1440" w:hanging="360"/>
+      </w:pPr>
+      <w:rPr>
+        <w:rFonts w:ascii="Courier New" w:hAnsi="Courier New" w:cs="Courier New" w:hint="default"/>
+      </w:rPr>
+    </w:lvl>
+    <w:lvl w:ilvl="2" w:tplc="04090005" w:tentative="1">
+      <w:start w:val="1"/>
+      <w:numFmt w:val="bullet"/>
+      <w:lvlText w:val=""/>
+      <w:lvlJc w:val="left"/>
+      <w:pPr>
+        <w:ind w:left="2160" w:hanging="360"/>
+      </w:pPr>
+      <w:rPr>
+        <w:rFonts w:ascii="Wingdings" w:hAnsi="Wingdings" w:hint="default"/>
+      </w:rPr>
+    </w:lvl>
+    <w:lvl w:ilvl="3" w:tplc="04090001" w:tentative="1">
+      <w:start w:val="1"/>
+      <w:numFmt w:val="bullet"/>
+      <w:lvlText w:val=""/>
+      <w:lvlJc w:val="left"/>
+      <w:pPr>
+        <w:ind w:left="2880" w:hanging="360"/>
+      </w:pPr>
+      <w:rPr>
+        <w:rFonts w:ascii="Symbol" w:hAnsi="Symbol" w:hint="default"/>
+      </w:rPr>
+    </w:lvl>
+    <w:lvl w:ilvl="4" w:tplc="04090003" w:tentative="1">
+      <w:start w:val="1"/>
+      <w:numFmt w:val="bullet"/>
+      <w:lvlText w:val="o"/>
+      <w:lvlJc w:val="left"/>
+      <w:pPr>
+        <w:ind w:left="3600" w:hanging="360"/>
+      </w:pPr>
+      <w:rPr>
+        <w:rFonts w:ascii="Courier New" w:hAnsi="Courier New" w:cs="Courier New" w:hint="default"/>
+      </w:rPr>
+    </w:lvl>
+    <w:lvl w:ilvl="5" w:tplc="04090005" w:tentative="1">
+      <w:start w:val="1"/>
+      <w:numFmt w:val="bullet"/>
+      <w:lvlText w:val=""/>
+      <w:lvlJc w:val="left"/>
+      <w:pPr>
+        <w:ind w:left="4320" w:hanging="360"/>
+      </w:pPr>
+      <w:rPr>
+        <w:rFonts w:ascii="Wingdings" w:hAnsi="Wingdings" w:hint="default"/>
+      </w:rPr>
+    </w:lvl>
+    <w:lvl w:ilvl="6" w:tplc="04090001" w:tentative="1">
+      <w:start w:val="1"/>
+      <w:numFmt w:val="bullet"/>
+      <w:lvlText w:val=""/>
+      <w:lvlJc w:val="left"/>
+      <w:pPr>
+        <w:ind w:left="5040" w:hanging="360"/>
+      </w:pPr>
+      <w:rPr>
+        <w:rFonts w:ascii="Symbol" w:hAnsi="Symbol" w:hint="default"/>
+      </w:rPr>
+    </w:lvl>
+    <w:lvl w:ilvl="7" w:tplc="04090003" w:tentative="1">
+      <w:start w:val="1"/>
+      <w:numFmt w:val="bullet"/>
+      <w:lvlText w:val="o"/>
+      <w:lvlJc w:val="left"/>
+      <w:pPr>
+        <w:ind w:left="5760" w:hanging="360"/>
+      </w:pPr>
+      <w:rPr>
+        <w:rFonts w:ascii="Courier New" w:hAnsi="Courier New" w:cs="Courier New" w:hint="default"/>
+      </w:rPr>
+    </w:lvl>
+    <w:lvl w:ilvl="8" w:tplc="04090005" w:tentative="1">
+      <w:start w:val="1"/>
+      <w:numFmt w:val="bullet"/>
+      <w:lvlText w:val=""/>
+      <w:lvlJc w:val="left"/>
+      <w:pPr>
+        <w:ind w:left="6480" w:hanging="360"/>
+      </w:pPr>
+      <w:rPr>
+        <w:rFonts w:ascii="Wingdings" w:hAnsi="Wingdings" w:hint="default"/>
+      </w:rPr>
+    </w:lvl>
+  </w:abstractNum>
+  <w:abstractNum w:abstractNumId="3" w15:restartNumberingAfterBreak="0">
+    <w:nsid w:val="4C4F3CDD"/>
+    <w:multiLevelType w:val="hybridMultilevel"/>
+    <w:tmpl w:val="87C65474"/>
+    <w:lvl w:ilvl="0" w:tplc="04090001">
+      <w:start w:val="1"/>
+      <w:numFmt w:val="bullet"/>
+      <w:lvlText w:val=""/>
+      <w:lvlJc w:val="left"/>
+      <w:pPr>
+        <w:ind w:left="720" w:hanging="360"/>
+      </w:pPr>
+      <w:rPr>
+        <w:rFonts w:ascii="Symbol" w:hAnsi="Symbol" w:hint="default"/>
+      </w:rPr>
+    </w:lvl>
+    <w:lvl w:ilvl="1" w:tplc="04090003" w:tentative="1">
+      <w:start w:val="1"/>
+      <w:numFmt w:val="bullet"/>
+      <w:lvlText w:val="o"/>
+      <w:lvlJc w:val="left"/>
+      <w:pPr>
+        <w:ind w:left="1440" w:hanging="360"/>
+      </w:pPr>
+      <w:rPr>
+        <w:rFonts w:ascii="Courier New" w:hAnsi="Courier New" w:cs="Courier New" w:hint="default"/>
+      </w:rPr>
+    </w:lvl>
+    <w:lvl w:ilvl="2" w:tplc="04090005" w:tentative="1">
+      <w:start w:val="1"/>
+      <w:numFmt w:val="bullet"/>
+      <w:lvlText w:val=""/>
+      <w:lvlJc w:val="left"/>
+      <w:pPr>
+        <w:ind w:left="2160" w:hanging="360"/>
+      </w:pPr>
+      <w:rPr>
+        <w:rFonts w:ascii="Wingdings" w:hAnsi="Wingdings" w:hint="default"/>
+      </w:rPr>
+    </w:lvl>
+    <w:lvl w:ilvl="3" w:tplc="04090001" w:tentative="1">
+      <w:start w:val="1"/>
+      <w:numFmt w:val="bullet"/>
+      <w:lvlText w:val=""/>
+      <w:lvlJc w:val="left"/>
+      <w:pPr>
+        <w:ind w:left="2880" w:hanging="360"/>
+      </w:pPr>
+      <w:rPr>
+        <w:rFonts w:ascii="Symbol" w:hAnsi="Symbol" w:hint="default"/>
+      </w:rPr>
+    </w:lvl>
+    <w:lvl w:ilvl="4" w:tplc="04090003" w:tentative="1">
+      <w:start w:val="1"/>
+      <w:numFmt w:val="bullet"/>
+      <w:lvlText w:val="o"/>
+      <w:lvlJc w:val="left"/>
+      <w:pPr>
+        <w:ind w:left="3600" w:hanging="360"/>
+      </w:pPr>
+      <w:rPr>
+        <w:rFonts w:ascii="Courier New" w:hAnsi="Courier New" w:cs="Courier New" w:hint="default"/>
+      </w:rPr>
+    </w:lvl>
+    <w:lvl w:ilvl="5" w:tplc="04090005" w:tentative="1">
+      <w:start w:val="1"/>
+      <w:numFmt w:val="bullet"/>
+      <w:lvlText w:val=""/>
+      <w:lvlJc w:val="left"/>
+      <w:pPr>
+        <w:ind w:left="4320" w:hanging="360"/>
+      </w:pPr>
+      <w:rPr>
+        <w:rFonts w:ascii="Wingdings" w:hAnsi="Wingdings" w:hint="default"/>
+      </w:rPr>
+    </w:lvl>
+    <w:lvl w:ilvl="6" w:tplc="04090001" w:tentative="1">
+      <w:start w:val="1"/>
+      <w:numFmt w:val="bullet"/>
+      <w:lvlText w:val=""/>
+      <w:lvlJc w:val="left"/>
+      <w:pPr>
+        <w:ind w:left="5040" w:hanging="360"/>
+      </w:pPr>
+      <w:rPr>
+        <w:rFonts w:ascii="Symbol" w:hAnsi="Symbol" w:hint="default"/>
+      </w:rPr>
+    </w:lvl>
+    <w:lvl w:ilvl="7" w:tplc="04090003" w:tentative="1">
+      <w:start w:val="1"/>
+      <w:numFmt w:val="bullet"/>
+      <w:lvlText w:val="o"/>
+      <w:lvlJc w:val="left"/>
+      <w:pPr>
+        <w:ind w:left="5760" w:hanging="360"/>
+      </w:pPr>
+      <w:rPr>
+        <w:rFonts w:ascii="Courier New" w:hAnsi="Courier New" w:cs="Courier New" w:hint="default"/>
+      </w:rPr>
+    </w:lvl>
+    <w:lvl w:ilvl="8" w:tplc="04090005" w:tentative="1">
+      <w:start w:val="1"/>
+      <w:numFmt w:val="bullet"/>
+      <w:lvlText w:val=""/>
+      <w:lvlJc w:val="left"/>
+      <w:pPr>
+        <w:ind w:left="6480" w:hanging="360"/>
+      </w:pPr>
+      <w:rPr>
+        <w:rFonts w:ascii="Wingdings" w:hAnsi="Wingdings" w:hint="default"/>
+      </w:rPr>
+    </w:lvl>
+  </w:abstractNum>
+  <w:abstractNum w:abstractNumId="4" w15:restartNumberingAfterBreak="0">
+    <w:nsid w:val="5EE11DA3"/>
+    <w:multiLevelType w:val="hybridMultilevel"/>
+    <w:tmpl w:val="43208420"/>
+    <w:lvl w:ilvl="0" w:tplc="04090001">
+      <w:start w:val="1"/>
+      <w:numFmt w:val="bullet"/>
+      <w:lvlText w:val=""/>
+      <w:lvlJc w:val="left"/>
+      <w:pPr>
+        <w:ind w:left="720" w:hanging="360"/>
+      </w:pPr>
+      <w:rPr>
+        <w:rFonts w:ascii="Symbol" w:hAnsi="Symbol" w:hint="default"/>
+      </w:rPr>
+    </w:lvl>
+    <w:lvl w:ilvl="1" w:tplc="04090003" w:tentative="1">
+      <w:start w:val="1"/>
+      <w:numFmt w:val="bullet"/>
+      <w:lvlText w:val="o"/>
+      <w:lvlJc w:val="left"/>
+      <w:pPr>
+        <w:ind w:left="1440" w:hanging="360"/>
+      </w:pPr>
+      <w:rPr>
+        <w:rFonts w:ascii="Courier New" w:hAnsi="Courier New" w:cs="Courier New" w:hint="default"/>
+      </w:rPr>
+    </w:lvl>
+    <w:lvl w:ilvl="2" w:tplc="04090005" w:tentative="1">
+      <w:start w:val="1"/>
+      <w:numFmt w:val="bullet"/>
+      <w:lvlText w:val=""/>
+      <w:lvlJc w:val="left"/>
+      <w:pPr>
+        <w:ind w:left="2160" w:hanging="360"/>
+      </w:pPr>
+      <w:rPr>
+        <w:rFonts w:ascii="Wingdings" w:hAnsi="Wingdings" w:hint="default"/>
+      </w:rPr>
+    </w:lvl>
+    <w:lvl w:ilvl="3" w:tplc="04090001" w:tentative="1">
+      <w:start w:val="1"/>
+      <w:numFmt w:val="bullet"/>
+      <w:lvlText w:val=""/>
+      <w:lvlJc w:val="left"/>
+      <w:pPr>
+        <w:ind w:left="2880" w:hanging="360"/>
+      </w:pPr>
+      <w:rPr>
+        <w:rFonts w:ascii="Symbol" w:hAnsi="Symbol" w:hint="default"/>
+      </w:rPr>
+    </w:lvl>
+    <w:lvl w:ilvl="4" w:tplc="04090003" w:tentative="1">
+      <w:start w:val="1"/>
+      <w:numFmt w:val="bullet"/>
+      <w:lvlText w:val="o"/>
+      <w:lvlJc w:val="left"/>
+      <w:pPr>
+        <w:ind w:left="3600" w:hanging="360"/>
+      </w:pPr>
+      <w:rPr>
+        <w:rFonts w:ascii="Courier New" w:hAnsi="Courier New" w:cs="Courier New" w:hint="default"/>
+      </w:rPr>
+    </w:lvl>
+    <w:lvl w:ilvl="5" w:tplc="04090005" w:tentative="1">
+      <w:start w:val="1"/>
+      <w:numFmt w:val="bullet"/>
+      <w:lvlText w:val=""/>
+      <w:lvlJc w:val="left"/>
+      <w:pPr>
+        <w:ind w:left="4320" w:hanging="360"/>
+      </w:pPr>
+      <w:rPr>
+        <w:rFonts w:ascii="Wingdings" w:hAnsi="Wingdings" w:hint="default"/>
+      </w:rPr>
+    </w:lvl>
+    <w:lvl w:ilvl="6" w:tplc="04090001" w:tentative="1">
+      <w:start w:val="1"/>
+      <w:numFmt w:val="bullet"/>
+      <w:lvlText w:val=""/>
+      <w:lvlJc w:val="left"/>
+      <w:pPr>
+        <w:ind w:left="5040" w:hanging="360"/>
+      </w:pPr>
+      <w:rPr>
+        <w:rFonts w:ascii="Symbol" w:hAnsi="Symbol" w:hint="default"/>
+      </w:rPr>
+    </w:lvl>
+    <w:lvl w:ilvl="7" w:tplc="04090003" w:tentative="1">
+      <w:start w:val="1"/>
+      <w:numFmt w:val="bullet"/>
+      <w:lvlText w:val="o"/>
+      <w:lvlJc w:val="left"/>
+      <w:pPr>
+        <w:ind w:left="5760" w:hanging="360"/>
+      </w:pPr>
+      <w:rPr>
+        <w:rFonts w:ascii="Courier New" w:hAnsi="Courier New" w:cs="Courier New" w:hint="default"/>
+      </w:rPr>
+    </w:lvl>
+    <w:lvl w:ilvl="8" w:tplc="04090005" w:tentative="1">
+      <w:start w:val="1"/>
+      <w:numFmt w:val="bullet"/>
+      <w:lvlText w:val=""/>
+      <w:lvlJc w:val="left"/>
+      <w:pPr>
+        <w:ind w:left="6480" w:hanging="360"/>
+      </w:pPr>
+      <w:rPr>
+        <w:rFonts w:ascii="Wingdings" w:hAnsi="Wingdings" w:hint="default"/>
+      </w:rPr>
+    </w:lvl>
+  </w:abstractNum>
+  <w:num w:numId="1">
+    <w:abstractNumId w:val="2"/>
+  </w:num>
+  <w:num w:numId="2">
+    <w:abstractNumId w:val="3"/>
+  </w:num>
+  <w:num w:numId="3">
+    <w:abstractNumId w:val="0"/>
+  </w:num>
+  <w:num w:numId="4">
+    <w:abstractNumId w:val="4"/>
+  </w:num>
+  <w:num w:numId="5">
+    <w:abstractNumId w:val="1"/>
+  </w:num>
+</w:numbering>
 </file>
 
 <file path=word/styles.xml><?xml version="1.0" encoding="utf-8"?>
@@ -1049,6 +2275,17 @@
     <w:semiHidden/>
     <w:unhideWhenUsed/>
   </w:style>
+  <w:style w:type="paragraph" w:styleId="ListParagraph">
+    <w:name w:val="List Paragraph"/>
+    <w:basedOn w:val="Normal"/>
+    <w:uiPriority w:val="34"/>
+    <w:qFormat/>
+    <w:rsid w:val="00642782"/>
+    <w:pPr>
+      <w:ind w:left="720"/>
+      <w:contextualSpacing/>
+    </w:pPr>
+  </w:style>
 </w:styles>
 </file>
 

</xml_diff>

<commit_message>
Modified A2 design note
</commit_message>
<xml_diff>
--- a/a2_Q7.docx
+++ b/a2_Q7.docx
@@ -1,6 +1,6 @@
 
 <file path=word/document.xml><?xml version="1.0" encoding="utf-8"?>
-<w:document xmlns:wpc="http://schemas.microsoft.com/office/word/2010/wordprocessingCanvas" xmlns:cx="http://schemas.microsoft.com/office/drawing/2014/chartex" xmlns:cx1="http://schemas.microsoft.com/office/drawing/2015/9/8/chartex" xmlns:mc="http://schemas.openxmlformats.org/markup-compatibility/2006" xmlns:o="urn:schemas-microsoft-com:office:office" xmlns:r="http://schemas.openxmlformats.org/officeDocument/2006/relationships" xmlns:m="http://schemas.openxmlformats.org/officeDocument/2006/math" xmlns:v="urn:schemas-microsoft-com:vml" xmlns:wp14="http://schemas.microsoft.com/office/word/2010/wordprocessingDrawing" xmlns:wp="http://schemas.openxmlformats.org/drawingml/2006/wordprocessingDrawing" xmlns:w10="urn:schemas-microsoft-com:office:word" xmlns:w="http://schemas.openxmlformats.org/wordprocessingml/2006/main" xmlns:w14="http://schemas.microsoft.com/office/word/2010/wordml" xmlns:w15="http://schemas.microsoft.com/office/word/2012/wordml" xmlns:w16se="http://schemas.microsoft.com/office/word/2015/wordml/symex" xmlns:wpg="http://schemas.microsoft.com/office/word/2010/wordprocessingGroup" xmlns:wpi="http://schemas.microsoft.com/office/word/2010/wordprocessingInk" xmlns:wne="http://schemas.microsoft.com/office/word/2006/wordml" xmlns:wps="http://schemas.microsoft.com/office/word/2010/wordprocessingShape" mc:Ignorable="w14 w15 w16se wp14">
+<w:document xmlns:wpc="http://schemas.microsoft.com/office/word/2010/wordprocessingCanvas" xmlns:cx="http://schemas.microsoft.com/office/drawing/2014/chartex" xmlns:cx1="http://schemas.microsoft.com/office/drawing/2015/9/8/chartex" xmlns:cx2="http://schemas.microsoft.com/office/drawing/2015/10/21/chartex" xmlns:cx3="http://schemas.microsoft.com/office/drawing/2016/5/9/chartex" xmlns:cx4="http://schemas.microsoft.com/office/drawing/2016/5/10/chartex" xmlns:cx5="http://schemas.microsoft.com/office/drawing/2016/5/11/chartex" xmlns:cx6="http://schemas.microsoft.com/office/drawing/2016/5/12/chartex" xmlns:cx7="http://schemas.microsoft.com/office/drawing/2016/5/13/chartex" xmlns:cx8="http://schemas.microsoft.com/office/drawing/2016/5/14/chartex" xmlns:mc="http://schemas.openxmlformats.org/markup-compatibility/2006" xmlns:aink="http://schemas.microsoft.com/office/drawing/2016/ink" xmlns:am3d="http://schemas.microsoft.com/office/drawing/2017/model3d" xmlns:o="urn:schemas-microsoft-com:office:office" xmlns:r="http://schemas.openxmlformats.org/officeDocument/2006/relationships" xmlns:m="http://schemas.openxmlformats.org/officeDocument/2006/math" xmlns:v="urn:schemas-microsoft-com:vml" xmlns:wp14="http://schemas.microsoft.com/office/word/2010/wordprocessingDrawing" xmlns:wp="http://schemas.openxmlformats.org/drawingml/2006/wordprocessingDrawing" xmlns:w10="urn:schemas-microsoft-com:office:word" xmlns:w="http://schemas.openxmlformats.org/wordprocessingml/2006/main" xmlns:w14="http://schemas.microsoft.com/office/word/2010/wordml" xmlns:w15="http://schemas.microsoft.com/office/word/2012/wordml" xmlns:w16cex="http://schemas.microsoft.com/office/word/2018/wordml/cex" xmlns:w16cid="http://schemas.microsoft.com/office/word/2016/wordml/cid" xmlns:w16="http://schemas.microsoft.com/office/word/2018/wordml" xmlns:w16se="http://schemas.microsoft.com/office/word/2015/wordml/symex" xmlns:wpg="http://schemas.microsoft.com/office/word/2010/wordprocessingGroup" xmlns:wpi="http://schemas.microsoft.com/office/word/2010/wordprocessingInk" xmlns:wne="http://schemas.microsoft.com/office/word/2006/wordml" xmlns:wps="http://schemas.microsoft.com/office/word/2010/wordprocessingShape" mc:Ignorable="w14 w15 w16se w16cid w16 w16cex wp14">
   <w:body>
     <w:p>
       <w:pPr>
@@ -93,7 +93,7 @@
           <w:noProof/>
         </w:rPr>
         <w:drawing>
-          <wp:inline distT="0" distB="0" distL="0" distR="0" wp14:anchorId="333B8755" wp14:editId="0DC399C7">
+          <wp:inline distT="0" distB="0" distL="0" distR="0" wp14:anchorId="37594261" wp14:editId="76544EEA">
             <wp:extent cx="3152775" cy="1773436"/>
             <wp:effectExtent l="0" t="0" r="0" b="0"/>
             <wp:docPr id="121" name="Picture 121" descr="Bình chọn logo mới của USTH"/>
@@ -410,7 +410,6 @@
         <w:t xml:space="preserve">The purpose of using interface Comparable is to apply method </w:t>
       </w:r>
       <w:proofErr w:type="spellStart"/>
-      <w:proofErr w:type="gramStart"/>
       <w:r>
         <w:rPr>
           <w:rFonts w:ascii="Times New Roman" w:hAnsi="Times New Roman" w:cs="Times New Roman"/>
@@ -426,16 +425,7 @@
           <w:sz w:val="28"/>
           <w:szCs w:val="28"/>
         </w:rPr>
-        <w:t>(</w:t>
-      </w:r>
-      <w:proofErr w:type="gramEnd"/>
-      <w:r>
-        <w:rPr>
-          <w:rFonts w:ascii="Times New Roman" w:hAnsi="Times New Roman" w:cs="Times New Roman"/>
-          <w:sz w:val="28"/>
-          <w:szCs w:val="28"/>
-        </w:rPr>
-        <w:t xml:space="preserve">) to classes of the Student type hierarchy, makes them </w:t>
+        <w:t xml:space="preserve">() to classes of the Student type hierarchy, makes them </w:t>
       </w:r>
       <w:r>
         <w:rPr>
@@ -488,25 +478,7 @@
           <w:sz w:val="28"/>
           <w:szCs w:val="28"/>
         </w:rPr>
-        <w:t xml:space="preserve"> can only be applied for </w:t>
-      </w:r>
-      <w:proofErr w:type="gramStart"/>
-      <w:r>
-        <w:rPr>
-          <w:rFonts w:ascii="Times New Roman" w:hAnsi="Times New Roman" w:cs="Times New Roman"/>
-          <w:sz w:val="28"/>
-          <w:szCs w:val="28"/>
-        </w:rPr>
-        <w:t>classes which</w:t>
-      </w:r>
-      <w:proofErr w:type="gramEnd"/>
-      <w:r>
-        <w:rPr>
-          <w:rFonts w:ascii="Times New Roman" w:hAnsi="Times New Roman" w:cs="Times New Roman"/>
-          <w:sz w:val="28"/>
-          <w:szCs w:val="28"/>
-        </w:rPr>
-        <w:t xml:space="preserve"> already have implemented Comparable or Comparator.</w:t>
+        <w:t xml:space="preserve"> can only be applied for classes which already have implemented Comparable or Comparator.</w:t>
       </w:r>
     </w:p>
     <w:p>
@@ -629,7 +601,6 @@
         <w:t xml:space="preserve">We can create methods </w:t>
       </w:r>
       <w:proofErr w:type="spellStart"/>
-      <w:proofErr w:type="gramStart"/>
       <w:r>
         <w:rPr>
           <w:rFonts w:ascii="Times New Roman" w:hAnsi="Times New Roman" w:cs="Times New Roman"/>
@@ -645,16 +616,7 @@
           <w:sz w:val="28"/>
           <w:szCs w:val="28"/>
         </w:rPr>
-        <w:t>(</w:t>
-      </w:r>
-      <w:proofErr w:type="gramEnd"/>
-      <w:r>
-        <w:rPr>
-          <w:rFonts w:ascii="Times New Roman" w:hAnsi="Times New Roman" w:cs="Times New Roman"/>
-          <w:sz w:val="28"/>
-          <w:szCs w:val="28"/>
-        </w:rPr>
-        <w:t xml:space="preserve">) manually in class Student then override them in </w:t>
+        <w:t xml:space="preserve">() manually in class Student then override them in </w:t>
       </w:r>
       <w:r>
         <w:rPr>
@@ -708,7 +670,6 @@
           <w:szCs w:val="28"/>
         </w:rPr>
       </w:pPr>
-      <w:proofErr w:type="gramStart"/>
       <w:r>
         <w:rPr>
           <w:rFonts w:ascii="Times New Roman" w:hAnsi="Times New Roman" w:cs="Times New Roman"/>
@@ -723,16 +684,7 @@
           <w:sz w:val="28"/>
           <w:szCs w:val="28"/>
         </w:rPr>
-        <w:t>ut</w:t>
-      </w:r>
-      <w:proofErr w:type="gramEnd"/>
-      <w:r>
-        <w:rPr>
-          <w:rFonts w:ascii="Times New Roman" w:hAnsi="Times New Roman" w:cs="Times New Roman"/>
-          <w:sz w:val="28"/>
-          <w:szCs w:val="28"/>
-        </w:rPr>
-        <w:t xml:space="preserve"> we cannot manually creating methods in the case we have a main program that can only apply classes that “have the ability” to generate </w:t>
+        <w:t xml:space="preserve">ut we cannot manually creating methods in the case we have a main program that can only apply classes that “have the ability” to generate </w:t>
       </w:r>
       <w:r>
         <w:rPr>
@@ -787,7 +739,6 @@
         <w:t xml:space="preserve"> is a member of the Java Collections Framework. It will perform all element (which are Student objects) comparisons, using its </w:t>
       </w:r>
       <w:proofErr w:type="spellStart"/>
-      <w:proofErr w:type="gramStart"/>
       <w:r>
         <w:rPr>
           <w:rFonts w:ascii="Times New Roman" w:hAnsi="Times New Roman" w:cs="Times New Roman"/>
@@ -803,34 +754,15 @@
           <w:sz w:val="28"/>
           <w:szCs w:val="28"/>
         </w:rPr>
-        <w:t>(</w:t>
-      </w:r>
-      <w:proofErr w:type="gramEnd"/>
-      <w:r>
-        <w:rPr>
-          <w:rFonts w:ascii="Times New Roman" w:hAnsi="Times New Roman" w:cs="Times New Roman"/>
-          <w:sz w:val="28"/>
-          <w:szCs w:val="28"/>
-        </w:rPr>
-        <w:t xml:space="preserve">) method. </w:t>
-      </w:r>
-      <w:proofErr w:type="gramStart"/>
-      <w:r>
-        <w:rPr>
-          <w:rFonts w:ascii="Times New Roman" w:hAnsi="Times New Roman" w:cs="Times New Roman"/>
-          <w:sz w:val="28"/>
-          <w:szCs w:val="28"/>
-        </w:rPr>
-        <w:t>And</w:t>
-      </w:r>
-      <w:proofErr w:type="gramEnd"/>
-      <w:r>
-        <w:rPr>
-          <w:rFonts w:ascii="Times New Roman" w:hAnsi="Times New Roman" w:cs="Times New Roman"/>
-          <w:sz w:val="28"/>
-          <w:szCs w:val="28"/>
-        </w:rPr>
-        <w:t xml:space="preserve"> it has a few useful properties:</w:t>
+        <w:t xml:space="preserve">() method. </w:t>
+      </w:r>
+      <w:r>
+        <w:rPr>
+          <w:rFonts w:ascii="Times New Roman" w:hAnsi="Times New Roman" w:cs="Times New Roman"/>
+          <w:sz w:val="28"/>
+          <w:szCs w:val="28"/>
+        </w:rPr>
+        <w:t>And it has a few useful properties:</w:t>
       </w:r>
     </w:p>
     <w:p>
@@ -876,25 +808,7 @@
           <w:sz w:val="28"/>
           <w:szCs w:val="28"/>
         </w:rPr>
-        <w:t xml:space="preserve">ch, insert and delete, which are </w:t>
-      </w:r>
-      <w:proofErr w:type="gramStart"/>
-      <w:r>
-        <w:rPr>
-          <w:rFonts w:ascii="Times New Roman" w:hAnsi="Times New Roman" w:cs="Times New Roman"/>
-          <w:sz w:val="28"/>
-          <w:szCs w:val="28"/>
-        </w:rPr>
-        <w:t>really beneficial</w:t>
-      </w:r>
-      <w:proofErr w:type="gramEnd"/>
-      <w:r>
-        <w:rPr>
-          <w:rFonts w:ascii="Times New Roman" w:hAnsi="Times New Roman" w:cs="Times New Roman"/>
-          <w:sz w:val="28"/>
-          <w:szCs w:val="28"/>
-        </w:rPr>
-        <w:t xml:space="preserve"> for managing Student objects</w:t>
+        <w:t>ch, insert and delete, which are really beneficial for managing Student objects</w:t>
       </w:r>
       <w:r>
         <w:rPr>
@@ -992,96 +906,7 @@
           <w:sz w:val="28"/>
           <w:szCs w:val="28"/>
         </w:rPr>
-        <w:t xml:space="preserve"> does not allow duplicated elements, which is the </w:t>
-      </w:r>
-      <w:proofErr w:type="gramStart"/>
-      <w:r>
-        <w:rPr>
-          <w:rFonts w:ascii="Times New Roman" w:hAnsi="Times New Roman" w:cs="Times New Roman"/>
-          <w:sz w:val="28"/>
-          <w:szCs w:val="28"/>
-        </w:rPr>
-        <w:t>same</w:t>
-      </w:r>
-      <w:proofErr w:type="gramEnd"/>
-      <w:r>
-        <w:rPr>
-          <w:rFonts w:ascii="Times New Roman" w:hAnsi="Times New Roman" w:cs="Times New Roman"/>
-          <w:sz w:val="28"/>
-          <w:szCs w:val="28"/>
-        </w:rPr>
-        <w:t xml:space="preserve"> as we do not allow duplicated Student objects.</w:t>
-      </w:r>
-      <w:bookmarkStart w:id="0" w:name="_GoBack"/>
-      <w:bookmarkEnd w:id="0"/>
-    </w:p>
-    <w:p>
-      <w:pPr>
-        <w:pStyle w:val="ListParagraph"/>
-        <w:numPr>
-          <w:ilvl w:val="0"/>
-          <w:numId w:val="4"/>
-        </w:numPr>
-        <w:rPr>
-          <w:rFonts w:ascii="Times New Roman" w:hAnsi="Times New Roman" w:cs="Times New Roman"/>
-          <w:sz w:val="28"/>
-          <w:szCs w:val="28"/>
-        </w:rPr>
-      </w:pPr>
-      <w:r>
-        <w:rPr>
-          <w:rFonts w:ascii="Times New Roman" w:hAnsi="Times New Roman" w:cs="Times New Roman"/>
-          <w:sz w:val="28"/>
-          <w:szCs w:val="28"/>
-        </w:rPr>
-        <w:lastRenderedPageBreak/>
-        <w:t xml:space="preserve">If the </w:t>
-      </w:r>
-      <w:proofErr w:type="spellStart"/>
-      <w:r>
-        <w:rPr>
-          <w:rFonts w:ascii="Times New Roman" w:hAnsi="Times New Roman" w:cs="Times New Roman"/>
-          <w:sz w:val="28"/>
-          <w:szCs w:val="28"/>
-        </w:rPr>
-        <w:t>TreeSet</w:t>
-      </w:r>
-      <w:proofErr w:type="spellEnd"/>
-      <w:r>
-        <w:rPr>
-          <w:rFonts w:ascii="Times New Roman" w:hAnsi="Times New Roman" w:cs="Times New Roman"/>
-          <w:sz w:val="28"/>
-          <w:szCs w:val="28"/>
-        </w:rPr>
-        <w:t xml:space="preserve"> is accessed by multiple threads concurrently, and at least one of the thread modifies the set (such as </w:t>
-      </w:r>
-      <w:proofErr w:type="spellStart"/>
-      <w:proofErr w:type="gramStart"/>
-      <w:r>
-        <w:rPr>
-          <w:rFonts w:ascii="Times New Roman" w:hAnsi="Times New Roman" w:cs="Times New Roman"/>
-          <w:sz w:val="28"/>
-          <w:szCs w:val="28"/>
-        </w:rPr>
-        <w:t>addDoc</w:t>
-      </w:r>
-      <w:proofErr w:type="spellEnd"/>
-      <w:r>
-        <w:rPr>
-          <w:rFonts w:ascii="Times New Roman" w:hAnsi="Times New Roman" w:cs="Times New Roman"/>
-          <w:sz w:val="28"/>
-          <w:szCs w:val="28"/>
-        </w:rPr>
-        <w:t>(</w:t>
-      </w:r>
-      <w:proofErr w:type="gramEnd"/>
-      <w:r>
-        <w:rPr>
-          <w:rFonts w:ascii="Times New Roman" w:hAnsi="Times New Roman" w:cs="Times New Roman"/>
-          <w:sz w:val="28"/>
-          <w:szCs w:val="28"/>
-        </w:rPr>
-        <w:t>)), it will be synchronized externally.</w:t>
+        <w:t xml:space="preserve"> does not allow duplicated elements, which is the same as we do not allow duplicated Student objects.</w:t>
       </w:r>
     </w:p>
     <w:p>
@@ -1156,10 +981,9 @@
           <w:sz w:val="28"/>
           <w:szCs w:val="28"/>
         </w:rPr>
-        <w:t xml:space="preserve">Interface Document along with the method </w:t>
+        <w:t xml:space="preserve">Interface Document with the method </w:t>
       </w:r>
       <w:proofErr w:type="spellStart"/>
-      <w:proofErr w:type="gramStart"/>
       <w:r>
         <w:rPr>
           <w:rFonts w:ascii="Times New Roman" w:hAnsi="Times New Roman" w:cs="Times New Roman"/>
@@ -1175,16 +999,7 @@
           <w:sz w:val="28"/>
           <w:szCs w:val="28"/>
         </w:rPr>
-        <w:t>(</w:t>
-      </w:r>
-      <w:proofErr w:type="gramEnd"/>
-      <w:r>
-        <w:rPr>
-          <w:rFonts w:ascii="Times New Roman" w:hAnsi="Times New Roman" w:cs="Times New Roman"/>
-          <w:sz w:val="28"/>
-          <w:szCs w:val="28"/>
-        </w:rPr>
-        <w:t>) is the key factor that makes it possible to search for Student objects using keywords.</w:t>
+        <w:t>() is the key factor that makes it possible to search for Student objects using keywords.</w:t>
       </w:r>
     </w:p>
     <w:p>
@@ -1238,25 +1053,7 @@
           <w:sz w:val="28"/>
           <w:szCs w:val="28"/>
         </w:rPr>
-        <w:t xml:space="preserve">tudent objects, and use </w:t>
-      </w:r>
-      <w:proofErr w:type="gramStart"/>
-      <w:r>
-        <w:rPr>
-          <w:rFonts w:ascii="Times New Roman" w:hAnsi="Times New Roman" w:cs="Times New Roman"/>
-          <w:sz w:val="28"/>
-          <w:szCs w:val="28"/>
-        </w:rPr>
-        <w:t>those document</w:t>
-      </w:r>
-      <w:proofErr w:type="gramEnd"/>
-      <w:r>
-        <w:rPr>
-          <w:rFonts w:ascii="Times New Roman" w:hAnsi="Times New Roman" w:cs="Times New Roman"/>
-          <w:sz w:val="28"/>
-          <w:szCs w:val="28"/>
-        </w:rPr>
-        <w:t xml:space="preserve"> to search and return objects that matches.</w:t>
+        <w:t>tudent objects, and use those document to search and return objects that matches.</w:t>
       </w:r>
     </w:p>
     <w:sectPr>
@@ -1270,7 +1067,7 @@
 </file>
 
 <file path=word/numbering.xml><?xml version="1.0" encoding="utf-8"?>
-<w:numbering xmlns:wpc="http://schemas.microsoft.com/office/word/2010/wordprocessingCanvas" xmlns:cx="http://schemas.microsoft.com/office/drawing/2014/chartex" xmlns:cx1="http://schemas.microsoft.com/office/drawing/2015/9/8/chartex" xmlns:mc="http://schemas.openxmlformats.org/markup-compatibility/2006" xmlns:o="urn:schemas-microsoft-com:office:office" xmlns:r="http://schemas.openxmlformats.org/officeDocument/2006/relationships" xmlns:m="http://schemas.openxmlformats.org/officeDocument/2006/math" xmlns:v="urn:schemas-microsoft-com:vml" xmlns:wp14="http://schemas.microsoft.com/office/word/2010/wordprocessingDrawing" xmlns:wp="http://schemas.openxmlformats.org/drawingml/2006/wordprocessingDrawing" xmlns:w10="urn:schemas-microsoft-com:office:word" xmlns:w="http://schemas.openxmlformats.org/wordprocessingml/2006/main" xmlns:w14="http://schemas.microsoft.com/office/word/2010/wordml" xmlns:w15="http://schemas.microsoft.com/office/word/2012/wordml" xmlns:w16se="http://schemas.microsoft.com/office/word/2015/wordml/symex" xmlns:wpg="http://schemas.microsoft.com/office/word/2010/wordprocessingGroup" xmlns:wpi="http://schemas.microsoft.com/office/word/2010/wordprocessingInk" xmlns:wne="http://schemas.microsoft.com/office/word/2006/wordml" xmlns:wps="http://schemas.microsoft.com/office/word/2010/wordprocessingShape" mc:Ignorable="w14 w15 w16se wp14">
+<w:numbering xmlns:wpc="http://schemas.microsoft.com/office/word/2010/wordprocessingCanvas" xmlns:cx="http://schemas.microsoft.com/office/drawing/2014/chartex" xmlns:cx1="http://schemas.microsoft.com/office/drawing/2015/9/8/chartex" xmlns:cx2="http://schemas.microsoft.com/office/drawing/2015/10/21/chartex" xmlns:cx3="http://schemas.microsoft.com/office/drawing/2016/5/9/chartex" xmlns:cx4="http://schemas.microsoft.com/office/drawing/2016/5/10/chartex" xmlns:cx5="http://schemas.microsoft.com/office/drawing/2016/5/11/chartex" xmlns:cx6="http://schemas.microsoft.com/office/drawing/2016/5/12/chartex" xmlns:cx7="http://schemas.microsoft.com/office/drawing/2016/5/13/chartex" xmlns:cx8="http://schemas.microsoft.com/office/drawing/2016/5/14/chartex" xmlns:mc="http://schemas.openxmlformats.org/markup-compatibility/2006" xmlns:aink="http://schemas.microsoft.com/office/drawing/2016/ink" xmlns:am3d="http://schemas.microsoft.com/office/drawing/2017/model3d" xmlns:o="urn:schemas-microsoft-com:office:office" xmlns:r="http://schemas.openxmlformats.org/officeDocument/2006/relationships" xmlns:m="http://schemas.openxmlformats.org/officeDocument/2006/math" xmlns:v="urn:schemas-microsoft-com:vml" xmlns:wp14="http://schemas.microsoft.com/office/word/2010/wordprocessingDrawing" xmlns:wp="http://schemas.openxmlformats.org/drawingml/2006/wordprocessingDrawing" xmlns:w10="urn:schemas-microsoft-com:office:word" xmlns:w="http://schemas.openxmlformats.org/wordprocessingml/2006/main" xmlns:w14="http://schemas.microsoft.com/office/word/2010/wordml" xmlns:w15="http://schemas.microsoft.com/office/word/2012/wordml" xmlns:w16cex="http://schemas.microsoft.com/office/word/2018/wordml/cex" xmlns:w16cid="http://schemas.microsoft.com/office/word/2016/wordml/cid" xmlns:w16="http://schemas.microsoft.com/office/word/2018/wordml" xmlns:w16se="http://schemas.microsoft.com/office/word/2015/wordml/symex" xmlns:wpg="http://schemas.microsoft.com/office/word/2010/wordprocessingGroup" xmlns:wpi="http://schemas.microsoft.com/office/word/2010/wordprocessingInk" xmlns:wne="http://schemas.microsoft.com/office/word/2006/wordml" xmlns:wps="http://schemas.microsoft.com/office/word/2010/wordprocessingShape" mc:Ignorable="w14 w15 w16se w16cid w16 w16cex wp14">
   <w:abstractNum w:abstractNumId="0" w15:restartNumberingAfterBreak="0">
     <w:nsid w:val="025F31AD"/>
     <w:multiLevelType w:val="hybridMultilevel"/>
@@ -1855,7 +1652,7 @@
 </file>
 
 <file path=word/styles.xml><?xml version="1.0" encoding="utf-8"?>
-<w:styles xmlns:mc="http://schemas.openxmlformats.org/markup-compatibility/2006" xmlns:r="http://schemas.openxmlformats.org/officeDocument/2006/relationships" xmlns:w="http://schemas.openxmlformats.org/wordprocessingml/2006/main" xmlns:w14="http://schemas.microsoft.com/office/word/2010/wordml" xmlns:w15="http://schemas.microsoft.com/office/word/2012/wordml" xmlns:w16se="http://schemas.microsoft.com/office/word/2015/wordml/symex" mc:Ignorable="w14 w15 w16se">
+<w:styles xmlns:mc="http://schemas.openxmlformats.org/markup-compatibility/2006" xmlns:r="http://schemas.openxmlformats.org/officeDocument/2006/relationships" xmlns:w="http://schemas.openxmlformats.org/wordprocessingml/2006/main" xmlns:w14="http://schemas.microsoft.com/office/word/2010/wordml" xmlns:w15="http://schemas.microsoft.com/office/word/2012/wordml" xmlns:w16cex="http://schemas.microsoft.com/office/word/2018/wordml/cex" xmlns:w16cid="http://schemas.microsoft.com/office/word/2016/wordml/cid" xmlns:w16="http://schemas.microsoft.com/office/word/2018/wordml" xmlns:w16se="http://schemas.microsoft.com/office/word/2015/wordml/symex" mc:Ignorable="w14 w15 w16se w16cid w16 w16cex">
   <w:docDefaults>
     <w:rPrDefault>
       <w:rPr>
@@ -1871,7 +1668,7 @@
       </w:pPr>
     </w:pPrDefault>
   </w:docDefaults>
-  <w:latentStyles w:defLockedState="0" w:defUIPriority="99" w:defSemiHidden="0" w:defUnhideWhenUsed="0" w:defQFormat="0" w:count="371">
+  <w:latentStyles w:defLockedState="0" w:defUIPriority="99" w:defSemiHidden="0" w:defUnhideWhenUsed="0" w:defQFormat="0" w:count="376">
     <w:lsdException w:name="Normal" w:uiPriority="0" w:qFormat="1"/>
     <w:lsdException w:name="heading 1" w:uiPriority="9" w:qFormat="1"/>
     <w:lsdException w:name="heading 2" w:semiHidden="1" w:uiPriority="9" w:unhideWhenUsed="1" w:qFormat="1"/>
@@ -2243,6 +2040,11 @@
     <w:lsdException w:name="List Table 5 Dark Accent 6" w:uiPriority="50"/>
     <w:lsdException w:name="List Table 6 Colorful Accent 6" w:uiPriority="51"/>
     <w:lsdException w:name="List Table 7 Colorful Accent 6" w:uiPriority="52"/>
+    <w:lsdException w:name="Mention" w:semiHidden="1" w:unhideWhenUsed="1"/>
+    <w:lsdException w:name="Smart Hyperlink" w:semiHidden="1" w:unhideWhenUsed="1"/>
+    <w:lsdException w:name="Hashtag" w:semiHidden="1" w:unhideWhenUsed="1"/>
+    <w:lsdException w:name="Unresolved Mention" w:semiHidden="1" w:unhideWhenUsed="1"/>
+    <w:lsdException w:name="Smart Link" w:semiHidden="1" w:unhideWhenUsed="1"/>
   </w:latentStyles>
   <w:style w:type="paragraph" w:default="1" w:styleId="Normal">
     <w:name w:val="Normal"/>

</xml_diff>

<commit_message>
Final version of A2 + Design note
</commit_message>
<xml_diff>
--- a/a2_Q7.docx
+++ b/a2_Q7.docx
@@ -1,6 +1,6 @@
 
 <file path=word/document.xml><?xml version="1.0" encoding="utf-8"?>
-<w:document xmlns:wpc="http://schemas.microsoft.com/office/word/2010/wordprocessingCanvas" xmlns:cx="http://schemas.microsoft.com/office/drawing/2014/chartex" xmlns:cx1="http://schemas.microsoft.com/office/drawing/2015/9/8/chartex" xmlns:mc="http://schemas.openxmlformats.org/markup-compatibility/2006" xmlns:o="urn:schemas-microsoft-com:office:office" xmlns:r="http://schemas.openxmlformats.org/officeDocument/2006/relationships" xmlns:m="http://schemas.openxmlformats.org/officeDocument/2006/math" xmlns:v="urn:schemas-microsoft-com:vml" xmlns:wp14="http://schemas.microsoft.com/office/word/2010/wordprocessingDrawing" xmlns:wp="http://schemas.openxmlformats.org/drawingml/2006/wordprocessingDrawing" xmlns:w10="urn:schemas-microsoft-com:office:word" xmlns:w="http://schemas.openxmlformats.org/wordprocessingml/2006/main" xmlns:w14="http://schemas.microsoft.com/office/word/2010/wordml" xmlns:w15="http://schemas.microsoft.com/office/word/2012/wordml" xmlns:w16se="http://schemas.microsoft.com/office/word/2015/wordml/symex" xmlns:wpg="http://schemas.microsoft.com/office/word/2010/wordprocessingGroup" xmlns:wpi="http://schemas.microsoft.com/office/word/2010/wordprocessingInk" xmlns:wne="http://schemas.microsoft.com/office/word/2006/wordml" xmlns:wps="http://schemas.microsoft.com/office/word/2010/wordprocessingShape" mc:Ignorable="w14 w15 w16se wp14">
+<w:document xmlns:wpc="http://schemas.microsoft.com/office/word/2010/wordprocessingCanvas" xmlns:cx="http://schemas.microsoft.com/office/drawing/2014/chartex" xmlns:cx1="http://schemas.microsoft.com/office/drawing/2015/9/8/chartex" xmlns:cx2="http://schemas.microsoft.com/office/drawing/2015/10/21/chartex" xmlns:cx3="http://schemas.microsoft.com/office/drawing/2016/5/9/chartex" xmlns:cx4="http://schemas.microsoft.com/office/drawing/2016/5/10/chartex" xmlns:cx5="http://schemas.microsoft.com/office/drawing/2016/5/11/chartex" xmlns:cx6="http://schemas.microsoft.com/office/drawing/2016/5/12/chartex" xmlns:cx7="http://schemas.microsoft.com/office/drawing/2016/5/13/chartex" xmlns:cx8="http://schemas.microsoft.com/office/drawing/2016/5/14/chartex" xmlns:mc="http://schemas.openxmlformats.org/markup-compatibility/2006" xmlns:aink="http://schemas.microsoft.com/office/drawing/2016/ink" xmlns:am3d="http://schemas.microsoft.com/office/drawing/2017/model3d" xmlns:o="urn:schemas-microsoft-com:office:office" xmlns:r="http://schemas.openxmlformats.org/officeDocument/2006/relationships" xmlns:m="http://schemas.openxmlformats.org/officeDocument/2006/math" xmlns:v="urn:schemas-microsoft-com:vml" xmlns:wp14="http://schemas.microsoft.com/office/word/2010/wordprocessingDrawing" xmlns:wp="http://schemas.openxmlformats.org/drawingml/2006/wordprocessingDrawing" xmlns:w10="urn:schemas-microsoft-com:office:word" xmlns:w="http://schemas.openxmlformats.org/wordprocessingml/2006/main" xmlns:w14="http://schemas.microsoft.com/office/word/2010/wordml" xmlns:w15="http://schemas.microsoft.com/office/word/2012/wordml" xmlns:w16cex="http://schemas.microsoft.com/office/word/2018/wordml/cex" xmlns:w16cid="http://schemas.microsoft.com/office/word/2016/wordml/cid" xmlns:w16="http://schemas.microsoft.com/office/word/2018/wordml" xmlns:w16se="http://schemas.microsoft.com/office/word/2015/wordml/symex" xmlns:wpg="http://schemas.microsoft.com/office/word/2010/wordprocessingGroup" xmlns:wpi="http://schemas.microsoft.com/office/word/2010/wordprocessingInk" xmlns:wne="http://schemas.microsoft.com/office/word/2006/wordml" xmlns:wps="http://schemas.microsoft.com/office/word/2010/wordprocessingShape" mc:Ignorable="w14 w15 w16se w16cid w16 w16cex wp14">
   <w:body>
     <w:p>
       <w:pPr>
@@ -93,7 +93,7 @@
           <w:noProof/>
         </w:rPr>
         <w:drawing>
-          <wp:inline distT="0" distB="0" distL="0" distR="0" wp14:anchorId="333B8755" wp14:editId="0DC399C7">
+          <wp:inline distT="0" distB="0" distL="0" distR="0" wp14:anchorId="37594261" wp14:editId="76544EEA">
             <wp:extent cx="3152775" cy="1773436"/>
             <wp:effectExtent l="0" t="0" r="0" b="0"/>
             <wp:docPr id="121" name="Picture 121" descr="Bình chọn logo mới của USTH"/>
@@ -410,7 +410,6 @@
         <w:t xml:space="preserve">The purpose of using interface Comparable is to apply method </w:t>
       </w:r>
       <w:proofErr w:type="spellStart"/>
-      <w:proofErr w:type="gramStart"/>
       <w:r>
         <w:rPr>
           <w:rFonts w:ascii="Times New Roman" w:hAnsi="Times New Roman" w:cs="Times New Roman"/>
@@ -426,16 +425,7 @@
           <w:sz w:val="28"/>
           <w:szCs w:val="28"/>
         </w:rPr>
-        <w:t>(</w:t>
-      </w:r>
-      <w:proofErr w:type="gramEnd"/>
-      <w:r>
-        <w:rPr>
-          <w:rFonts w:ascii="Times New Roman" w:hAnsi="Times New Roman" w:cs="Times New Roman"/>
-          <w:sz w:val="28"/>
-          <w:szCs w:val="28"/>
-        </w:rPr>
-        <w:t xml:space="preserve">) to classes of the Student type hierarchy, makes them </w:t>
+        <w:t xml:space="preserve">() to classes of the Student type hierarchy, makes them </w:t>
       </w:r>
       <w:r>
         <w:rPr>
@@ -488,25 +478,7 @@
           <w:sz w:val="28"/>
           <w:szCs w:val="28"/>
         </w:rPr>
-        <w:t xml:space="preserve"> can only be applied for </w:t>
-      </w:r>
-      <w:proofErr w:type="gramStart"/>
-      <w:r>
-        <w:rPr>
-          <w:rFonts w:ascii="Times New Roman" w:hAnsi="Times New Roman" w:cs="Times New Roman"/>
-          <w:sz w:val="28"/>
-          <w:szCs w:val="28"/>
-        </w:rPr>
-        <w:t>classes which</w:t>
-      </w:r>
-      <w:proofErr w:type="gramEnd"/>
-      <w:r>
-        <w:rPr>
-          <w:rFonts w:ascii="Times New Roman" w:hAnsi="Times New Roman" w:cs="Times New Roman"/>
-          <w:sz w:val="28"/>
-          <w:szCs w:val="28"/>
-        </w:rPr>
-        <w:t xml:space="preserve"> already have implemented Comparable or Comparator.</w:t>
+        <w:t xml:space="preserve"> can only be applied for classes which already have implemented Comparable or Comparator.</w:t>
       </w:r>
     </w:p>
     <w:p>
@@ -629,7 +601,6 @@
         <w:t xml:space="preserve">We can create methods </w:t>
       </w:r>
       <w:proofErr w:type="spellStart"/>
-      <w:proofErr w:type="gramStart"/>
       <w:r>
         <w:rPr>
           <w:rFonts w:ascii="Times New Roman" w:hAnsi="Times New Roman" w:cs="Times New Roman"/>
@@ -645,16 +616,7 @@
           <w:sz w:val="28"/>
           <w:szCs w:val="28"/>
         </w:rPr>
-        <w:t>(</w:t>
-      </w:r>
-      <w:proofErr w:type="gramEnd"/>
-      <w:r>
-        <w:rPr>
-          <w:rFonts w:ascii="Times New Roman" w:hAnsi="Times New Roman" w:cs="Times New Roman"/>
-          <w:sz w:val="28"/>
-          <w:szCs w:val="28"/>
-        </w:rPr>
-        <w:t xml:space="preserve">) manually in class Student then override them in </w:t>
+        <w:t xml:space="preserve">() manually in class Student then override them in </w:t>
       </w:r>
       <w:r>
         <w:rPr>
@@ -708,7 +670,6 @@
           <w:szCs w:val="28"/>
         </w:rPr>
       </w:pPr>
-      <w:proofErr w:type="gramStart"/>
       <w:r>
         <w:rPr>
           <w:rFonts w:ascii="Times New Roman" w:hAnsi="Times New Roman" w:cs="Times New Roman"/>
@@ -723,16 +684,7 @@
           <w:sz w:val="28"/>
           <w:szCs w:val="28"/>
         </w:rPr>
-        <w:t>ut</w:t>
-      </w:r>
-      <w:proofErr w:type="gramEnd"/>
-      <w:r>
-        <w:rPr>
-          <w:rFonts w:ascii="Times New Roman" w:hAnsi="Times New Roman" w:cs="Times New Roman"/>
-          <w:sz w:val="28"/>
-          <w:szCs w:val="28"/>
-        </w:rPr>
-        <w:t xml:space="preserve"> we cannot manually creating methods in the case we have a main program that can only apply classes that “have the ability” to generate </w:t>
+        <w:t xml:space="preserve">ut we cannot manually creating methods in the case we have a main program that can only apply classes that “have the ability” to generate </w:t>
       </w:r>
       <w:r>
         <w:rPr>
@@ -787,7 +739,6 @@
         <w:t xml:space="preserve"> is a member of the Java Collections Framework. It will perform all element (which are Student objects) comparisons, using its </w:t>
       </w:r>
       <w:proofErr w:type="spellStart"/>
-      <w:proofErr w:type="gramStart"/>
       <w:r>
         <w:rPr>
           <w:rFonts w:ascii="Times New Roman" w:hAnsi="Times New Roman" w:cs="Times New Roman"/>
@@ -803,34 +754,15 @@
           <w:sz w:val="28"/>
           <w:szCs w:val="28"/>
         </w:rPr>
-        <w:t>(</w:t>
-      </w:r>
-      <w:proofErr w:type="gramEnd"/>
-      <w:r>
-        <w:rPr>
-          <w:rFonts w:ascii="Times New Roman" w:hAnsi="Times New Roman" w:cs="Times New Roman"/>
-          <w:sz w:val="28"/>
-          <w:szCs w:val="28"/>
-        </w:rPr>
-        <w:t xml:space="preserve">) method. </w:t>
-      </w:r>
-      <w:proofErr w:type="gramStart"/>
-      <w:r>
-        <w:rPr>
-          <w:rFonts w:ascii="Times New Roman" w:hAnsi="Times New Roman" w:cs="Times New Roman"/>
-          <w:sz w:val="28"/>
-          <w:szCs w:val="28"/>
-        </w:rPr>
-        <w:t>And</w:t>
-      </w:r>
-      <w:proofErr w:type="gramEnd"/>
-      <w:r>
-        <w:rPr>
-          <w:rFonts w:ascii="Times New Roman" w:hAnsi="Times New Roman" w:cs="Times New Roman"/>
-          <w:sz w:val="28"/>
-          <w:szCs w:val="28"/>
-        </w:rPr>
-        <w:t xml:space="preserve"> it has a few useful properties:</w:t>
+        <w:t xml:space="preserve">() method. </w:t>
+      </w:r>
+      <w:r>
+        <w:rPr>
+          <w:rFonts w:ascii="Times New Roman" w:hAnsi="Times New Roman" w:cs="Times New Roman"/>
+          <w:sz w:val="28"/>
+          <w:szCs w:val="28"/>
+        </w:rPr>
+        <w:t>And it has a few useful properties:</w:t>
       </w:r>
     </w:p>
     <w:p>
@@ -876,25 +808,7 @@
           <w:sz w:val="28"/>
           <w:szCs w:val="28"/>
         </w:rPr>
-        <w:t xml:space="preserve">ch, insert and delete, which are </w:t>
-      </w:r>
-      <w:proofErr w:type="gramStart"/>
-      <w:r>
-        <w:rPr>
-          <w:rFonts w:ascii="Times New Roman" w:hAnsi="Times New Roman" w:cs="Times New Roman"/>
-          <w:sz w:val="28"/>
-          <w:szCs w:val="28"/>
-        </w:rPr>
-        <w:t>really beneficial</w:t>
-      </w:r>
-      <w:proofErr w:type="gramEnd"/>
-      <w:r>
-        <w:rPr>
-          <w:rFonts w:ascii="Times New Roman" w:hAnsi="Times New Roman" w:cs="Times New Roman"/>
-          <w:sz w:val="28"/>
-          <w:szCs w:val="28"/>
-        </w:rPr>
-        <w:t xml:space="preserve"> for managing Student objects</w:t>
+        <w:t>ch, insert and delete, which are really beneficial for managing Student objects</w:t>
       </w:r>
       <w:r>
         <w:rPr>
@@ -992,96 +906,7 @@
           <w:sz w:val="28"/>
           <w:szCs w:val="28"/>
         </w:rPr>
-        <w:t xml:space="preserve"> does not allow duplicated elements, which is the </w:t>
-      </w:r>
-      <w:proofErr w:type="gramStart"/>
-      <w:r>
-        <w:rPr>
-          <w:rFonts w:ascii="Times New Roman" w:hAnsi="Times New Roman" w:cs="Times New Roman"/>
-          <w:sz w:val="28"/>
-          <w:szCs w:val="28"/>
-        </w:rPr>
-        <w:t>same</w:t>
-      </w:r>
-      <w:proofErr w:type="gramEnd"/>
-      <w:r>
-        <w:rPr>
-          <w:rFonts w:ascii="Times New Roman" w:hAnsi="Times New Roman" w:cs="Times New Roman"/>
-          <w:sz w:val="28"/>
-          <w:szCs w:val="28"/>
-        </w:rPr>
-        <w:t xml:space="preserve"> as we do not allow duplicated Student objects.</w:t>
-      </w:r>
-      <w:bookmarkStart w:id="0" w:name="_GoBack"/>
-      <w:bookmarkEnd w:id="0"/>
-    </w:p>
-    <w:p>
-      <w:pPr>
-        <w:pStyle w:val="ListParagraph"/>
-        <w:numPr>
-          <w:ilvl w:val="0"/>
-          <w:numId w:val="4"/>
-        </w:numPr>
-        <w:rPr>
-          <w:rFonts w:ascii="Times New Roman" w:hAnsi="Times New Roman" w:cs="Times New Roman"/>
-          <w:sz w:val="28"/>
-          <w:szCs w:val="28"/>
-        </w:rPr>
-      </w:pPr>
-      <w:r>
-        <w:rPr>
-          <w:rFonts w:ascii="Times New Roman" w:hAnsi="Times New Roman" w:cs="Times New Roman"/>
-          <w:sz w:val="28"/>
-          <w:szCs w:val="28"/>
-        </w:rPr>
-        <w:lastRenderedPageBreak/>
-        <w:t xml:space="preserve">If the </w:t>
-      </w:r>
-      <w:proofErr w:type="spellStart"/>
-      <w:r>
-        <w:rPr>
-          <w:rFonts w:ascii="Times New Roman" w:hAnsi="Times New Roman" w:cs="Times New Roman"/>
-          <w:sz w:val="28"/>
-          <w:szCs w:val="28"/>
-        </w:rPr>
-        <w:t>TreeSet</w:t>
-      </w:r>
-      <w:proofErr w:type="spellEnd"/>
-      <w:r>
-        <w:rPr>
-          <w:rFonts w:ascii="Times New Roman" w:hAnsi="Times New Roman" w:cs="Times New Roman"/>
-          <w:sz w:val="28"/>
-          <w:szCs w:val="28"/>
-        </w:rPr>
-        <w:t xml:space="preserve"> is accessed by multiple threads concurrently, and at least one of the thread modifies the set (such as </w:t>
-      </w:r>
-      <w:proofErr w:type="spellStart"/>
-      <w:proofErr w:type="gramStart"/>
-      <w:r>
-        <w:rPr>
-          <w:rFonts w:ascii="Times New Roman" w:hAnsi="Times New Roman" w:cs="Times New Roman"/>
-          <w:sz w:val="28"/>
-          <w:szCs w:val="28"/>
-        </w:rPr>
-        <w:t>addDoc</w:t>
-      </w:r>
-      <w:proofErr w:type="spellEnd"/>
-      <w:r>
-        <w:rPr>
-          <w:rFonts w:ascii="Times New Roman" w:hAnsi="Times New Roman" w:cs="Times New Roman"/>
-          <w:sz w:val="28"/>
-          <w:szCs w:val="28"/>
-        </w:rPr>
-        <w:t>(</w:t>
-      </w:r>
-      <w:proofErr w:type="gramEnd"/>
-      <w:r>
-        <w:rPr>
-          <w:rFonts w:ascii="Times New Roman" w:hAnsi="Times New Roman" w:cs="Times New Roman"/>
-          <w:sz w:val="28"/>
-          <w:szCs w:val="28"/>
-        </w:rPr>
-        <w:t>)), it will be synchronized externally.</w:t>
+        <w:t xml:space="preserve"> does not allow duplicated elements, which is the same as we do not allow duplicated Student objects.</w:t>
       </w:r>
     </w:p>
     <w:p>
@@ -1156,10 +981,9 @@
           <w:sz w:val="28"/>
           <w:szCs w:val="28"/>
         </w:rPr>
-        <w:t xml:space="preserve">Interface Document along with the method </w:t>
+        <w:t xml:space="preserve">Interface Document with the method </w:t>
       </w:r>
       <w:proofErr w:type="spellStart"/>
-      <w:proofErr w:type="gramStart"/>
       <w:r>
         <w:rPr>
           <w:rFonts w:ascii="Times New Roman" w:hAnsi="Times New Roman" w:cs="Times New Roman"/>
@@ -1175,16 +999,7 @@
           <w:sz w:val="28"/>
           <w:szCs w:val="28"/>
         </w:rPr>
-        <w:t>(</w:t>
-      </w:r>
-      <w:proofErr w:type="gramEnd"/>
-      <w:r>
-        <w:rPr>
-          <w:rFonts w:ascii="Times New Roman" w:hAnsi="Times New Roman" w:cs="Times New Roman"/>
-          <w:sz w:val="28"/>
-          <w:szCs w:val="28"/>
-        </w:rPr>
-        <w:t>) is the key factor that makes it possible to search for Student objects using keywords.</w:t>
+        <w:t>() is the key factor that makes it possible to search for Student objects using keywords.</w:t>
       </w:r>
     </w:p>
     <w:p>
@@ -1238,25 +1053,7 @@
           <w:sz w:val="28"/>
           <w:szCs w:val="28"/>
         </w:rPr>
-        <w:t xml:space="preserve">tudent objects, and use </w:t>
-      </w:r>
-      <w:proofErr w:type="gramStart"/>
-      <w:r>
-        <w:rPr>
-          <w:rFonts w:ascii="Times New Roman" w:hAnsi="Times New Roman" w:cs="Times New Roman"/>
-          <w:sz w:val="28"/>
-          <w:szCs w:val="28"/>
-        </w:rPr>
-        <w:t>those document</w:t>
-      </w:r>
-      <w:proofErr w:type="gramEnd"/>
-      <w:r>
-        <w:rPr>
-          <w:rFonts w:ascii="Times New Roman" w:hAnsi="Times New Roman" w:cs="Times New Roman"/>
-          <w:sz w:val="28"/>
-          <w:szCs w:val="28"/>
-        </w:rPr>
-        <w:t xml:space="preserve"> to search and return objects that matches.</w:t>
+        <w:t>tudent objects, and use those document to search and return objects that matches.</w:t>
       </w:r>
     </w:p>
     <w:sectPr>
@@ -1270,7 +1067,7 @@
 </file>
 
 <file path=word/numbering.xml><?xml version="1.0" encoding="utf-8"?>
-<w:numbering xmlns:wpc="http://schemas.microsoft.com/office/word/2010/wordprocessingCanvas" xmlns:cx="http://schemas.microsoft.com/office/drawing/2014/chartex" xmlns:cx1="http://schemas.microsoft.com/office/drawing/2015/9/8/chartex" xmlns:mc="http://schemas.openxmlformats.org/markup-compatibility/2006" xmlns:o="urn:schemas-microsoft-com:office:office" xmlns:r="http://schemas.openxmlformats.org/officeDocument/2006/relationships" xmlns:m="http://schemas.openxmlformats.org/officeDocument/2006/math" xmlns:v="urn:schemas-microsoft-com:vml" xmlns:wp14="http://schemas.microsoft.com/office/word/2010/wordprocessingDrawing" xmlns:wp="http://schemas.openxmlformats.org/drawingml/2006/wordprocessingDrawing" xmlns:w10="urn:schemas-microsoft-com:office:word" xmlns:w="http://schemas.openxmlformats.org/wordprocessingml/2006/main" xmlns:w14="http://schemas.microsoft.com/office/word/2010/wordml" xmlns:w15="http://schemas.microsoft.com/office/word/2012/wordml" xmlns:w16se="http://schemas.microsoft.com/office/word/2015/wordml/symex" xmlns:wpg="http://schemas.microsoft.com/office/word/2010/wordprocessingGroup" xmlns:wpi="http://schemas.microsoft.com/office/word/2010/wordprocessingInk" xmlns:wne="http://schemas.microsoft.com/office/word/2006/wordml" xmlns:wps="http://schemas.microsoft.com/office/word/2010/wordprocessingShape" mc:Ignorable="w14 w15 w16se wp14">
+<w:numbering xmlns:wpc="http://schemas.microsoft.com/office/word/2010/wordprocessingCanvas" xmlns:cx="http://schemas.microsoft.com/office/drawing/2014/chartex" xmlns:cx1="http://schemas.microsoft.com/office/drawing/2015/9/8/chartex" xmlns:cx2="http://schemas.microsoft.com/office/drawing/2015/10/21/chartex" xmlns:cx3="http://schemas.microsoft.com/office/drawing/2016/5/9/chartex" xmlns:cx4="http://schemas.microsoft.com/office/drawing/2016/5/10/chartex" xmlns:cx5="http://schemas.microsoft.com/office/drawing/2016/5/11/chartex" xmlns:cx6="http://schemas.microsoft.com/office/drawing/2016/5/12/chartex" xmlns:cx7="http://schemas.microsoft.com/office/drawing/2016/5/13/chartex" xmlns:cx8="http://schemas.microsoft.com/office/drawing/2016/5/14/chartex" xmlns:mc="http://schemas.openxmlformats.org/markup-compatibility/2006" xmlns:aink="http://schemas.microsoft.com/office/drawing/2016/ink" xmlns:am3d="http://schemas.microsoft.com/office/drawing/2017/model3d" xmlns:o="urn:schemas-microsoft-com:office:office" xmlns:r="http://schemas.openxmlformats.org/officeDocument/2006/relationships" xmlns:m="http://schemas.openxmlformats.org/officeDocument/2006/math" xmlns:v="urn:schemas-microsoft-com:vml" xmlns:wp14="http://schemas.microsoft.com/office/word/2010/wordprocessingDrawing" xmlns:wp="http://schemas.openxmlformats.org/drawingml/2006/wordprocessingDrawing" xmlns:w10="urn:schemas-microsoft-com:office:word" xmlns:w="http://schemas.openxmlformats.org/wordprocessingml/2006/main" xmlns:w14="http://schemas.microsoft.com/office/word/2010/wordml" xmlns:w15="http://schemas.microsoft.com/office/word/2012/wordml" xmlns:w16cex="http://schemas.microsoft.com/office/word/2018/wordml/cex" xmlns:w16cid="http://schemas.microsoft.com/office/word/2016/wordml/cid" xmlns:w16="http://schemas.microsoft.com/office/word/2018/wordml" xmlns:w16se="http://schemas.microsoft.com/office/word/2015/wordml/symex" xmlns:wpg="http://schemas.microsoft.com/office/word/2010/wordprocessingGroup" xmlns:wpi="http://schemas.microsoft.com/office/word/2010/wordprocessingInk" xmlns:wne="http://schemas.microsoft.com/office/word/2006/wordml" xmlns:wps="http://schemas.microsoft.com/office/word/2010/wordprocessingShape" mc:Ignorable="w14 w15 w16se w16cid w16 w16cex wp14">
   <w:abstractNum w:abstractNumId="0" w15:restartNumberingAfterBreak="0">
     <w:nsid w:val="025F31AD"/>
     <w:multiLevelType w:val="hybridMultilevel"/>
@@ -1855,7 +1652,7 @@
 </file>
 
 <file path=word/styles.xml><?xml version="1.0" encoding="utf-8"?>
-<w:styles xmlns:mc="http://schemas.openxmlformats.org/markup-compatibility/2006" xmlns:r="http://schemas.openxmlformats.org/officeDocument/2006/relationships" xmlns:w="http://schemas.openxmlformats.org/wordprocessingml/2006/main" xmlns:w14="http://schemas.microsoft.com/office/word/2010/wordml" xmlns:w15="http://schemas.microsoft.com/office/word/2012/wordml" xmlns:w16se="http://schemas.microsoft.com/office/word/2015/wordml/symex" mc:Ignorable="w14 w15 w16se">
+<w:styles xmlns:mc="http://schemas.openxmlformats.org/markup-compatibility/2006" xmlns:r="http://schemas.openxmlformats.org/officeDocument/2006/relationships" xmlns:w="http://schemas.openxmlformats.org/wordprocessingml/2006/main" xmlns:w14="http://schemas.microsoft.com/office/word/2010/wordml" xmlns:w15="http://schemas.microsoft.com/office/word/2012/wordml" xmlns:w16cex="http://schemas.microsoft.com/office/word/2018/wordml/cex" xmlns:w16cid="http://schemas.microsoft.com/office/word/2016/wordml/cid" xmlns:w16="http://schemas.microsoft.com/office/word/2018/wordml" xmlns:w16se="http://schemas.microsoft.com/office/word/2015/wordml/symex" mc:Ignorable="w14 w15 w16se w16cid w16 w16cex">
   <w:docDefaults>
     <w:rPrDefault>
       <w:rPr>
@@ -1871,7 +1668,7 @@
       </w:pPr>
     </w:pPrDefault>
   </w:docDefaults>
-  <w:latentStyles w:defLockedState="0" w:defUIPriority="99" w:defSemiHidden="0" w:defUnhideWhenUsed="0" w:defQFormat="0" w:count="371">
+  <w:latentStyles w:defLockedState="0" w:defUIPriority="99" w:defSemiHidden="0" w:defUnhideWhenUsed="0" w:defQFormat="0" w:count="376">
     <w:lsdException w:name="Normal" w:uiPriority="0" w:qFormat="1"/>
     <w:lsdException w:name="heading 1" w:uiPriority="9" w:qFormat="1"/>
     <w:lsdException w:name="heading 2" w:semiHidden="1" w:uiPriority="9" w:unhideWhenUsed="1" w:qFormat="1"/>
@@ -2243,6 +2040,11 @@
     <w:lsdException w:name="List Table 5 Dark Accent 6" w:uiPriority="50"/>
     <w:lsdException w:name="List Table 6 Colorful Accent 6" w:uiPriority="51"/>
     <w:lsdException w:name="List Table 7 Colorful Accent 6" w:uiPriority="52"/>
+    <w:lsdException w:name="Mention" w:semiHidden="1" w:unhideWhenUsed="1"/>
+    <w:lsdException w:name="Smart Hyperlink" w:semiHidden="1" w:unhideWhenUsed="1"/>
+    <w:lsdException w:name="Hashtag" w:semiHidden="1" w:unhideWhenUsed="1"/>
+    <w:lsdException w:name="Unresolved Mention" w:semiHidden="1" w:unhideWhenUsed="1"/>
+    <w:lsdException w:name="Smart Link" w:semiHidden="1" w:unhideWhenUsed="1"/>
   </w:latentStyles>
   <w:style w:type="paragraph" w:default="1" w:styleId="Normal">
     <w:name w:val="Normal"/>

</xml_diff>